<commit_message>
[1.0.5] update document (vi)
</commit_message>
<xml_diff>
--- a/doc/Readme.vi.docx
+++ b/doc/Readme.vi.docx
@@ -189,7 +189,23 @@
           <w:sz w:val="24"/>
           <w:szCs w:val="24"/>
         </w:rPr>
-        <w:t>Cho phép người dùng tạo, xóa, biên dịch, chạy và xuất báo cáo thử nghiệm cho một dự án bất kỳ.</w:t>
+        <w:t>Cho phép người dùng tạo, xóa,</w:t>
+      </w:r>
+      <w:r>
+        <w:rPr>
+          <w:rFonts w:ascii="Segoe UI" w:hAnsi="Segoe UI" w:cs="Segoe UI"/>
+          <w:sz w:val="24"/>
+          <w:szCs w:val="24"/>
+        </w:rPr>
+        <w:t xml:space="preserve"> nhập, xuất,</w:t>
+      </w:r>
+      <w:r>
+        <w:rPr>
+          <w:rFonts w:ascii="Segoe UI" w:hAnsi="Segoe UI" w:cs="Segoe UI"/>
+          <w:sz w:val="24"/>
+          <w:szCs w:val="24"/>
+        </w:rPr>
+        <w:t xml:space="preserve"> biên dịch, chạy và xuất báo cáo thử nghiệm cho một dự án bất kỳ.</w:t>
       </w:r>
     </w:p>
     <w:p>
@@ -314,7 +330,23 @@
           <w:sz w:val="24"/>
           <w:szCs w:val="24"/>
         </w:rPr>
-        <w:t>để thống nhất về mặt môi trường.</w:t>
+        <w:t>để thống nhất về mặt môi trường</w:t>
+      </w:r>
+      <w:r>
+        <w:rPr>
+          <w:rFonts w:ascii="Segoe UI" w:hAnsi="Segoe UI" w:cs="Segoe UI"/>
+          <w:sz w:val="24"/>
+          <w:szCs w:val="24"/>
+        </w:rPr>
+        <w:t xml:space="preserve"> (không bắt buộc)</w:t>
+      </w:r>
+      <w:r>
+        <w:rPr>
+          <w:rFonts w:ascii="Segoe UI" w:hAnsi="Segoe UI" w:cs="Segoe UI"/>
+          <w:sz w:val="24"/>
+          <w:szCs w:val="24"/>
+        </w:rPr>
+        <w:t>.</w:t>
       </w:r>
     </w:p>
     <w:p>
@@ -334,10 +366,20 @@
       <w:r>
         <w:rPr>
           <w:rFonts w:ascii="Segoe UI" w:hAnsi="Segoe UI" w:cs="Segoe UI"/>
-          <w:sz w:val="24"/>
-          <w:szCs w:val="24"/>
-        </w:rPr>
-        <w:t xml:space="preserve">Makefile. Đây là công cụ </w:t>
+          <w:b/>
+          <w:bCs/>
+          <w:sz w:val="24"/>
+          <w:szCs w:val="24"/>
+        </w:rPr>
+        <w:t>Makefile</w:t>
+      </w:r>
+      <w:r>
+        <w:rPr>
+          <w:rFonts w:ascii="Segoe UI" w:hAnsi="Segoe UI" w:cs="Segoe UI"/>
+          <w:sz w:val="24"/>
+          <w:szCs w:val="24"/>
+        </w:rPr>
+        <w:t xml:space="preserve">. Đây là công cụ </w:t>
       </w:r>
       <w:r>
         <w:rPr>
@@ -749,7 +791,7 @@
           <w:sz w:val="24"/>
           <w:szCs w:val="24"/>
         </w:rPr>
-        <w:t xml:space="preserve">Nhấn chọn </w:t>
+        <w:t xml:space="preserve">Nhấn </w:t>
       </w:r>
       <w:r>
         <w:rPr>
@@ -760,6 +802,16 @@
           <w:szCs w:val="24"/>
         </w:rPr>
         <w:t>Window</w:t>
+      </w:r>
+      <w:r>
+        <w:rPr>
+          <w:rFonts w:ascii="Segoe UI" w:hAnsi="Segoe UI" w:cs="Segoe UI"/>
+          <w:b/>
+          <w:bCs/>
+          <w:sz w:val="24"/>
+          <w:szCs w:val="24"/>
+        </w:rPr>
+        <w:t xml:space="preserve"> + S</w:t>
       </w:r>
       <w:r>
         <w:rPr>
@@ -999,6 +1051,7 @@
           <w:sz w:val="24"/>
           <w:szCs w:val="24"/>
         </w:rPr>
+        <w:lastRenderedPageBreak/>
         <w:t xml:space="preserve">Một cửa sổ mới hiện lên. Nhấn </w:t>
       </w:r>
       <w:r>
@@ -1017,7 +1070,39 @@
           <w:sz w:val="24"/>
           <w:szCs w:val="24"/>
         </w:rPr>
-        <w:t xml:space="preserve"> để thêm mới các đường dẫn sau:</w:t>
+        <w:t xml:space="preserve"> </w:t>
+      </w:r>
+      <w:r>
+        <w:rPr>
+          <w:rFonts w:ascii="Segoe UI" w:hAnsi="Segoe UI" w:cs="Segoe UI"/>
+          <w:sz w:val="24"/>
+          <w:szCs w:val="24"/>
+        </w:rPr>
+        <w:t>và</w:t>
+      </w:r>
+      <w:r>
+        <w:rPr>
+          <w:rFonts w:ascii="Segoe UI" w:hAnsi="Segoe UI" w:cs="Segoe UI"/>
+          <w:sz w:val="24"/>
+          <w:szCs w:val="24"/>
+        </w:rPr>
+        <w:t xml:space="preserve"> thêm</w:t>
+      </w:r>
+      <w:r>
+        <w:rPr>
+          <w:rFonts w:ascii="Segoe UI" w:hAnsi="Segoe UI" w:cs="Segoe UI"/>
+          <w:sz w:val="24"/>
+          <w:szCs w:val="24"/>
+        </w:rPr>
+        <w:t xml:space="preserve"> vào</w:t>
+      </w:r>
+      <w:r>
+        <w:rPr>
+          <w:rFonts w:ascii="Segoe UI" w:hAnsi="Segoe UI" w:cs="Segoe UI"/>
+          <w:sz w:val="24"/>
+          <w:szCs w:val="24"/>
+        </w:rPr>
+        <w:t xml:space="preserve"> các đường dẫn sau:</w:t>
       </w:r>
     </w:p>
     <w:p>
@@ -1044,7 +1129,6 @@
           <w:sz w:val="24"/>
           <w:szCs w:val="24"/>
         </w:rPr>
-        <w:lastRenderedPageBreak/>
         <w:t>C:\Toolchain\mingw32\bin</w:t>
       </w:r>
     </w:p>
@@ -1147,6 +1231,16 @@
           <w:szCs w:val="24"/>
         </w:rPr>
         <w:t>Window</w:t>
+      </w:r>
+      <w:r>
+        <w:rPr>
+          <w:rFonts w:ascii="Segoe UI" w:hAnsi="Segoe UI" w:cs="Segoe UI"/>
+          <w:b/>
+          <w:bCs/>
+          <w:sz w:val="24"/>
+          <w:szCs w:val="24"/>
+        </w:rPr>
+        <w:t xml:space="preserve"> + S</w:t>
       </w:r>
       <w:r>
         <w:rPr>
@@ -1616,7 +1710,25 @@
           <w:sz w:val="24"/>
           <w:szCs w:val="24"/>
         </w:rPr>
-        <w:t>. Một tab “Extensions” hiện lên.</w:t>
+        <w:t>. Một tab “</w:t>
+      </w:r>
+      <w:r>
+        <w:rPr>
+          <w:rFonts w:ascii="Segoe UI" w:hAnsi="Segoe UI" w:cs="Segoe UI"/>
+          <w:b/>
+          <w:bCs/>
+          <w:sz w:val="24"/>
+          <w:szCs w:val="24"/>
+        </w:rPr>
+        <w:t>Extensions</w:t>
+      </w:r>
+      <w:r>
+        <w:rPr>
+          <w:rFonts w:ascii="Segoe UI" w:hAnsi="Segoe UI" w:cs="Segoe UI"/>
+          <w:sz w:val="24"/>
+          <w:szCs w:val="24"/>
+        </w:rPr>
+        <w:t>” hiện lên.</w:t>
       </w:r>
     </w:p>
     <w:p>
@@ -1994,7 +2106,25 @@
           <w:sz w:val="24"/>
           <w:szCs w:val="24"/>
         </w:rPr>
-        <w:t xml:space="preserve"> ] để mở tab “Settings”.</w:t>
+        <w:t xml:space="preserve"> ] để mở tab “</w:t>
+      </w:r>
+      <w:r>
+        <w:rPr>
+          <w:rFonts w:ascii="Segoe UI" w:hAnsi="Segoe UI" w:cs="Segoe UI"/>
+          <w:b/>
+          <w:bCs/>
+          <w:sz w:val="24"/>
+          <w:szCs w:val="24"/>
+        </w:rPr>
+        <w:t>Settings</w:t>
+      </w:r>
+      <w:r>
+        <w:rPr>
+          <w:rFonts w:ascii="Segoe UI" w:hAnsi="Segoe UI" w:cs="Segoe UI"/>
+          <w:sz w:val="24"/>
+          <w:szCs w:val="24"/>
+        </w:rPr>
+        <w:t>”.</w:t>
       </w:r>
     </w:p>
     <w:p>
@@ -2222,6 +2352,8 @@
       <w:r>
         <w:rPr>
           <w:rFonts w:ascii="Segoe UI" w:hAnsi="Segoe UI" w:cs="Segoe UI"/>
+          <w:b/>
+          <w:bCs/>
           <w:sz w:val="24"/>
           <w:szCs w:val="24"/>
         </w:rPr>
@@ -2542,17 +2674,17 @@
           <w:sz w:val="24"/>
           <w:szCs w:val="24"/>
         </w:rPr>
-        <w:t xml:space="preserve">Chọn Use System Proxy </w:t>
-      </w:r>
-      <w:r>
-        <w:rPr>
-          <w:rFonts w:ascii="Segoe UI" w:hAnsi="Segoe UI" w:cs="Segoe UI"/>
-          <w:b/>
-          <w:bCs/>
-          <w:sz w:val="24"/>
-          <w:szCs w:val="24"/>
-        </w:rPr>
-        <w:t>Settings</w:t>
+        <w:t xml:space="preserve">Chọn </w:t>
+      </w:r>
+      <w:r>
+        <w:rPr>
+          <w:rFonts w:ascii="Segoe UI" w:hAnsi="Segoe UI" w:cs="Segoe UI"/>
+          <w:b/>
+          <w:bCs/>
+          <w:sz w:val="24"/>
+          <w:szCs w:val="24"/>
+        </w:rPr>
+        <w:t>Use System Proxy Settings</w:t>
       </w:r>
       <w:r>
         <w:rPr>
@@ -2593,7 +2725,23 @@
           <w:sz w:val="24"/>
           <w:szCs w:val="24"/>
         </w:rPr>
-        <w:t xml:space="preserve">Chọn vào 1 đường link bất kỳ để tải xuống dữ liệu. (Nên chọn link thứ 4) &gt; </w:t>
+        <w:t>Chọn vào 1 đường link bất kỳ để tải xuống dữ liệu. (</w:t>
+      </w:r>
+      <w:r>
+        <w:rPr>
+          <w:rFonts w:ascii="Segoe UI" w:hAnsi="Segoe UI" w:cs="Segoe UI"/>
+          <w:sz w:val="24"/>
+          <w:szCs w:val="24"/>
+        </w:rPr>
+        <w:t>Tôi thường</w:t>
+      </w:r>
+      <w:r>
+        <w:rPr>
+          <w:rFonts w:ascii="Segoe UI" w:hAnsi="Segoe UI" w:cs="Segoe UI"/>
+          <w:sz w:val="24"/>
+          <w:szCs w:val="24"/>
+        </w:rPr>
+        <w:t xml:space="preserve"> chọn link thứ 4) &gt; </w:t>
       </w:r>
       <w:r>
         <w:rPr>
@@ -3054,7 +3202,25 @@
           <w:sz w:val="24"/>
           <w:szCs w:val="24"/>
         </w:rPr>
-        <w:t>” tương tự như bước 4+ của cài đặt GCC và thêm vào các đường dẫn sau:</w:t>
+        <w:t xml:space="preserve">” tương tự như bước </w:t>
+      </w:r>
+      <w:r>
+        <w:rPr>
+          <w:rFonts w:ascii="Segoe UI" w:hAnsi="Segoe UI" w:cs="Segoe UI"/>
+          <w:b/>
+          <w:bCs/>
+          <w:sz w:val="24"/>
+          <w:szCs w:val="24"/>
+        </w:rPr>
+        <w:t>4+</w:t>
+      </w:r>
+      <w:r>
+        <w:rPr>
+          <w:rFonts w:ascii="Segoe UI" w:hAnsi="Segoe UI" w:cs="Segoe UI"/>
+          <w:sz w:val="24"/>
+          <w:szCs w:val="24"/>
+        </w:rPr>
+        <w:t xml:space="preserve"> của cài đặt GCC và thêm vào các đường dẫn sau:</w:t>
       </w:r>
     </w:p>
     <w:p>
@@ -3674,7 +3840,25 @@
           <w:sz w:val="24"/>
           <w:szCs w:val="24"/>
         </w:rPr>
-        <w:t>. (Thay “311” thành phiên bản của Python của bạn).</w:t>
+        <w:t>. (Thay “</w:t>
+      </w:r>
+      <w:r>
+        <w:rPr>
+          <w:rFonts w:ascii="Segoe UI" w:hAnsi="Segoe UI" w:cs="Segoe UI"/>
+          <w:b/>
+          <w:bCs/>
+          <w:sz w:val="24"/>
+          <w:szCs w:val="24"/>
+        </w:rPr>
+        <w:t>311</w:t>
+      </w:r>
+      <w:r>
+        <w:rPr>
+          <w:rFonts w:ascii="Segoe UI" w:hAnsi="Segoe UI" w:cs="Segoe UI"/>
+          <w:sz w:val="24"/>
+          <w:szCs w:val="24"/>
+        </w:rPr>
+        <w:t>” thành phiên bản của Python của bạn).</w:t>
       </w:r>
     </w:p>
     <w:p>
@@ -3826,7 +4010,23 @@
           <w:sz w:val="24"/>
           <w:szCs w:val="24"/>
         </w:rPr>
-        <w:t>” cũng nhấn chọn tất cả các lựa chọn. Sau đó tại mục “</w:t>
+        <w:t>” cũng nhấn chọn tất cả các lựa chọn. Sau đó</w:t>
+      </w:r>
+      <w:r>
+        <w:rPr>
+          <w:rFonts w:ascii="Segoe UI" w:hAnsi="Segoe UI" w:cs="Segoe UI"/>
+          <w:sz w:val="24"/>
+          <w:szCs w:val="24"/>
+        </w:rPr>
+        <w:t>,</w:t>
+      </w:r>
+      <w:r>
+        <w:rPr>
+          <w:rFonts w:ascii="Segoe UI" w:hAnsi="Segoe UI" w:cs="Segoe UI"/>
+          <w:sz w:val="24"/>
+          <w:szCs w:val="24"/>
+        </w:rPr>
+        <w:t xml:space="preserve"> tại mục “</w:t>
       </w:r>
       <w:r>
         <w:rPr>
@@ -4875,7 +5075,23 @@
           <w:sz w:val="24"/>
           <w:szCs w:val="24"/>
         </w:rPr>
-        <w:t>hiển thị toàn bộ Framework vừa được thêm vào.</w:t>
+        <w:t>hiển thị toàn bộ</w:t>
+      </w:r>
+      <w:r>
+        <w:rPr>
+          <w:rFonts w:ascii="Segoe UI" w:hAnsi="Segoe UI" w:cs="Segoe UI"/>
+          <w:sz w:val="24"/>
+          <w:szCs w:val="24"/>
+        </w:rPr>
+        <w:t xml:space="preserve"> các mục của</w:t>
+      </w:r>
+      <w:r>
+        <w:rPr>
+          <w:rFonts w:ascii="Segoe UI" w:hAnsi="Segoe UI" w:cs="Segoe UI"/>
+          <w:sz w:val="24"/>
+          <w:szCs w:val="24"/>
+        </w:rPr>
+        <w:t xml:space="preserve"> Framework vừa được thêm vào.</w:t>
       </w:r>
     </w:p>
     <w:p>
@@ -4926,6 +5142,7 @@
           <w:sz w:val="28"/>
           <w:szCs w:val="28"/>
         </w:rPr>
+        <w:lastRenderedPageBreak/>
         <w:t>C</w:t>
       </w:r>
       <w:r>
@@ -4971,8 +5188,8 @@
           <w:szCs w:val="24"/>
         </w:rPr>
         <w:drawing>
-          <wp:inline distT="0" distB="0" distL="0" distR="0" wp14:anchorId="638B3A6B" wp14:editId="73A9C26C">
-            <wp:extent cx="1888943" cy="1489488"/>
+          <wp:inline distT="0" distB="0" distL="0" distR="0" wp14:anchorId="638B3A6B" wp14:editId="41FDC89B">
+            <wp:extent cx="1813959" cy="1757663"/>
             <wp:effectExtent l="0" t="0" r="0" b="0"/>
             <wp:docPr id="1643430736" name="Picture 1"/>
             <wp:cNvGraphicFramePr>
@@ -5000,7 +5217,7 @@
                   <pic:spPr>
                     <a:xfrm>
                       <a:off x="0" y="0"/>
-                      <a:ext cx="1888943" cy="1489488"/>
+                      <a:ext cx="1813959" cy="1757663"/>
                     </a:xfrm>
                     <a:prstGeom prst="rect">
                       <a:avLst/>
@@ -5083,7 +5300,37 @@
           <w:sz w:val="24"/>
           <w:szCs w:val="24"/>
         </w:rPr>
-        <w:t>vi.</w:t>
+        <w:t>[</w:t>
+      </w:r>
+      <w:r>
+        <w:rPr>
+          <w:rFonts w:ascii="Segoe UI" w:hAnsi="Segoe UI" w:cs="Segoe UI"/>
+          <w:b/>
+          <w:bCs/>
+          <w:sz w:val="24"/>
+          <w:szCs w:val="24"/>
+        </w:rPr>
+        <w:t>en</w:t>
+      </w:r>
+      <w:r>
+        <w:rPr>
+          <w:rFonts w:ascii="Segoe UI" w:hAnsi="Segoe UI" w:cs="Segoe UI"/>
+          <w:b/>
+          <w:bCs/>
+          <w:sz w:val="24"/>
+          <w:szCs w:val="24"/>
+        </w:rPr>
+        <w:t>]</w:t>
+      </w:r>
+      <w:r>
+        <w:rPr>
+          <w:rFonts w:ascii="Segoe UI" w:hAnsi="Segoe UI" w:cs="Segoe UI"/>
+          <w:b/>
+          <w:bCs/>
+          <w:sz w:val="24"/>
+          <w:szCs w:val="24"/>
+        </w:rPr>
+        <w:t>.</w:t>
       </w:r>
       <w:r>
         <w:rPr>
@@ -5178,23 +5425,15 @@
           <w:sz w:val="24"/>
           <w:szCs w:val="24"/>
         </w:rPr>
-        <w:t xml:space="preserve">” làm nền tảng để tạo ra các dự án khác. Bạn buộc không được xóa nó bằng </w:t>
-      </w:r>
-      <w:r>
-        <w:rPr>
-          <w:rFonts w:ascii="Segoe UI" w:hAnsi="Segoe UI" w:cs="Segoe UI"/>
-          <w:sz w:val="24"/>
-          <w:szCs w:val="24"/>
-        </w:rPr>
-        <w:t>mọi giá</w:t>
-      </w:r>
-      <w:r>
-        <w:rPr>
-          <w:rFonts w:ascii="Segoe UI" w:hAnsi="Segoe UI" w:cs="Segoe UI"/>
-          <w:sz w:val="24"/>
-          <w:szCs w:val="24"/>
-        </w:rPr>
-        <w:t>.</w:t>
+        <w:t>” làm nền tảng để tạo ra các dự án khác. Bạn buộc không được xóa nó</w:t>
+      </w:r>
+      <w:r>
+        <w:rPr>
+          <w:rFonts w:ascii="Segoe UI" w:hAnsi="Segoe UI" w:cs="Segoe UI"/>
+          <w:sz w:val="24"/>
+          <w:szCs w:val="24"/>
+        </w:rPr>
+        <w:t>. Nếu xóa, bạn sẽ không thể sử dụng bất kỳ một tính năng nào của Framework.</w:t>
       </w:r>
     </w:p>
     <w:p>
@@ -5235,7 +5474,23 @@
           <w:sz w:val="24"/>
           <w:szCs w:val="24"/>
         </w:rPr>
-        <w:t xml:space="preserve"> bao gồm các thư viện chung và các công cụ tạo báo cáo thử nghiệm, …</w:t>
+        <w:t xml:space="preserve"> bao gồm các thư viện chung</w:t>
+      </w:r>
+      <w:r>
+        <w:rPr>
+          <w:rFonts w:ascii="Segoe UI" w:hAnsi="Segoe UI" w:cs="Segoe UI"/>
+          <w:sz w:val="24"/>
+          <w:szCs w:val="24"/>
+        </w:rPr>
+        <w:t>,</w:t>
+      </w:r>
+      <w:r>
+        <w:rPr>
+          <w:rFonts w:ascii="Segoe UI" w:hAnsi="Segoe UI" w:cs="Segoe UI"/>
+          <w:sz w:val="24"/>
+          <w:szCs w:val="24"/>
+        </w:rPr>
+        <w:t xml:space="preserve"> và các công cụ tạo báo cáo thử nghiệm, …</w:t>
       </w:r>
     </w:p>
     <w:p>
@@ -5727,6 +5982,16 @@
       <w:r>
         <w:rPr>
           <w:rFonts w:ascii="Segoe UI" w:hAnsi="Segoe UI" w:cs="Segoe UI"/>
+          <w:b/>
+          <w:bCs/>
+          <w:sz w:val="24"/>
+          <w:szCs w:val="24"/>
+        </w:rPr>
+        <w:t xml:space="preserve"> .hh .hpp</w:t>
+      </w:r>
+      <w:r>
+        <w:rPr>
+          <w:rFonts w:ascii="Segoe UI" w:hAnsi="Segoe UI" w:cs="Segoe UI"/>
           <w:sz w:val="24"/>
           <w:szCs w:val="24"/>
         </w:rPr>
@@ -5807,7 +6072,27 @@
           <w:sz w:val="24"/>
           <w:szCs w:val="24"/>
         </w:rPr>
-        <w:t>c .cpp</w:t>
+        <w:t xml:space="preserve">c </w:t>
+      </w:r>
+      <w:r>
+        <w:rPr>
+          <w:rFonts w:ascii="Segoe UI" w:hAnsi="Segoe UI" w:cs="Segoe UI"/>
+          <w:b/>
+          <w:bCs/>
+          <w:sz w:val="24"/>
+          <w:szCs w:val="24"/>
+        </w:rPr>
+        <w:t xml:space="preserve">.cc </w:t>
+      </w:r>
+      <w:r>
+        <w:rPr>
+          <w:rFonts w:ascii="Segoe UI" w:hAnsi="Segoe UI" w:cs="Segoe UI"/>
+          <w:b/>
+          <w:bCs/>
+          <w:sz w:val="24"/>
+          <w:szCs w:val="24"/>
+        </w:rPr>
+        <w:t>.cpp</w:t>
       </w:r>
       <w:r>
         <w:rPr>
@@ -5878,6 +6163,16 @@
           <w:sz w:val="24"/>
           <w:szCs w:val="24"/>
         </w:rPr>
+        <w:t xml:space="preserve"> .cc</w:t>
+      </w:r>
+      <w:r>
+        <w:rPr>
+          <w:rFonts w:ascii="Segoe UI" w:hAnsi="Segoe UI" w:cs="Segoe UI"/>
+          <w:b/>
+          <w:bCs/>
+          <w:sz w:val="24"/>
+          <w:szCs w:val="24"/>
+        </w:rPr>
         <w:t xml:space="preserve"> .cpp .o</w:t>
       </w:r>
       <w:r>
@@ -5927,7 +6222,31 @@
           <w:sz w:val="24"/>
           <w:szCs w:val="24"/>
         </w:rPr>
-        <w:t xml:space="preserve"> hoặc cấu hình</w:t>
+        <w:t xml:space="preserve"> </w:t>
+      </w:r>
+      <w:r>
+        <w:rPr>
+          <w:rFonts w:ascii="Segoe UI" w:hAnsi="Segoe UI" w:cs="Segoe UI"/>
+          <w:sz w:val="24"/>
+          <w:szCs w:val="24"/>
+        </w:rPr>
+        <w:t>và</w:t>
+      </w:r>
+      <w:r>
+        <w:rPr>
+          <w:rFonts w:ascii="Segoe UI" w:hAnsi="Segoe UI" w:cs="Segoe UI"/>
+          <w:sz w:val="24"/>
+          <w:szCs w:val="24"/>
+        </w:rPr>
+        <w:t xml:space="preserve"> </w:t>
+      </w:r>
+      <w:r>
+        <w:rPr>
+          <w:rFonts w:ascii="Segoe UI" w:hAnsi="Segoe UI" w:cs="Segoe UI"/>
+          <w:sz w:val="24"/>
+          <w:szCs w:val="24"/>
+        </w:rPr>
+        <w:t>thiết lập một số cài đặt</w:t>
       </w:r>
       <w:r>
         <w:rPr>
@@ -5972,7 +6291,6 @@
           <w:sz w:val="28"/>
           <w:szCs w:val="28"/>
         </w:rPr>
-        <w:lastRenderedPageBreak/>
         <w:t>S</w:t>
       </w:r>
       <w:r>
@@ -6254,75 +6572,15 @@
           <w:sz w:val="24"/>
           <w:szCs w:val="24"/>
         </w:rPr>
-        <w:t xml:space="preserve"> : khởi tạo các </w:t>
-      </w:r>
-      <w:r>
-        <w:rPr>
-          <w:rFonts w:ascii="Segoe UI" w:hAnsi="Segoe UI" w:cs="Segoe UI"/>
-          <w:sz w:val="24"/>
-          <w:szCs w:val="24"/>
-        </w:rPr>
-        <w:t>tool</w:t>
-      </w:r>
-      <w:r>
-        <w:rPr>
-          <w:rFonts w:ascii="Segoe UI" w:hAnsi="Segoe UI" w:cs="Segoe UI"/>
-          <w:sz w:val="24"/>
-          <w:szCs w:val="24"/>
-        </w:rPr>
-        <w:t>, câu lệnh này nên chạy</w:t>
-      </w:r>
-      <w:r>
-        <w:rPr>
-          <w:rFonts w:ascii="Segoe UI" w:hAnsi="Segoe UI" w:cs="Segoe UI"/>
-          <w:sz w:val="24"/>
-          <w:szCs w:val="24"/>
-        </w:rPr>
-        <w:t xml:space="preserve"> 1 lần</w:t>
-      </w:r>
-      <w:r>
-        <w:rPr>
-          <w:rFonts w:ascii="Segoe UI" w:hAnsi="Segoe UI" w:cs="Segoe UI"/>
-          <w:sz w:val="24"/>
-          <w:szCs w:val="24"/>
-        </w:rPr>
-        <w:t xml:space="preserve"> khi bạn mới sử dụng Framework này lần đầu</w:t>
-      </w:r>
-      <w:r>
-        <w:rPr>
-          <w:rFonts w:ascii="Segoe UI" w:hAnsi="Segoe UI" w:cs="Segoe UI"/>
-          <w:sz w:val="24"/>
-          <w:szCs w:val="24"/>
-        </w:rPr>
-        <w:t>. Nó sẽ tạo ra các file thực thi bên trong thư mục “</w:t>
-      </w:r>
-      <w:r>
-        <w:rPr>
-          <w:rFonts w:ascii="Segoe UI" w:hAnsi="Segoe UI" w:cs="Segoe UI"/>
-          <w:b/>
-          <w:bCs/>
-          <w:sz w:val="24"/>
-          <w:szCs w:val="24"/>
-        </w:rPr>
-        <w:t>tool</w:t>
-      </w:r>
-      <w:r>
-        <w:rPr>
-          <w:rFonts w:ascii="Segoe UI" w:hAnsi="Segoe UI" w:cs="Segoe UI"/>
-          <w:b/>
-          <w:bCs/>
-          <w:sz w:val="24"/>
-          <w:szCs w:val="24"/>
-        </w:rPr>
-        <w:t>/bin</w:t>
-      </w:r>
-      <w:r>
-        <w:rPr>
-          <w:rFonts w:ascii="Segoe UI" w:hAnsi="Segoe UI" w:cs="Segoe UI"/>
-          <w:sz w:val="24"/>
-          <w:szCs w:val="24"/>
-        </w:rPr>
-        <w:t>”.</w:t>
+        <w:t xml:space="preserve"> : </w:t>
+      </w:r>
+      <w:r>
+        <w:rPr>
+          <w:rFonts w:ascii="Segoe UI" w:hAnsi="Segoe UI" w:cs="Segoe UI"/>
+          <w:sz w:val="24"/>
+          <w:szCs w:val="24"/>
+        </w:rPr>
+        <w:t>khởi tạo (hoặc khởi tạo lại) Framework, dọn dẹp tất cả các tệp phụ thuộc của tất cả các dự án (nếu có).</w:t>
       </w:r>
     </w:p>
     <w:p>
@@ -6470,15 +6728,15 @@
           <w:sz w:val="24"/>
           <w:szCs w:val="24"/>
         </w:rPr>
-        <w:t>all</w:t>
-      </w:r>
-      <w:r>
-        <w:rPr>
-          <w:rFonts w:ascii="Segoe UI" w:hAnsi="Segoe UI" w:cs="Segoe UI"/>
-          <w:sz w:val="24"/>
-          <w:szCs w:val="24"/>
-        </w:rPr>
-        <w:t xml:space="preserve">  :  2 câu lệnh này cho phép chạy {</w:t>
+        <w:t>quick</w:t>
+      </w:r>
+      <w:r>
+        <w:rPr>
+          <w:rFonts w:ascii="Segoe UI" w:hAnsi="Segoe UI" w:cs="Segoe UI"/>
+          <w:sz w:val="24"/>
+          <w:szCs w:val="24"/>
+        </w:rPr>
+        <w:t xml:space="preserve"> : 2 câu lệnh này cho phép chạy {</w:t>
       </w:r>
       <w:r>
         <w:rPr>
@@ -6507,14 +6765,20 @@
           <w:sz w:val="24"/>
           <w:szCs w:val="24"/>
         </w:rPr>
-        <w:t>}, xem cụ thể bên dưới.</w:t>
-      </w:r>
-    </w:p>
-    <w:p>
-      <w:pPr>
-        <w:pStyle w:val="ListParagraph"/>
-        <w:ind w:left="1800"/>
-        <w:jc w:val="both"/>
+        <w:t>}</w:t>
+      </w:r>
+      <w:r>
+        <w:rPr>
+          <w:rFonts w:ascii="Segoe UI" w:hAnsi="Segoe UI" w:cs="Segoe UI"/>
+          <w:sz w:val="24"/>
+          <w:szCs w:val="24"/>
+        </w:rPr>
+        <w:t>. Nó kiểm tra sự phụ thuộc trước đó và chỉ build lại các tệp đã bị thay đổi.</w:t>
+      </w:r>
+    </w:p>
+    <w:p>
+      <w:pPr>
+        <w:pStyle w:val="ListParagraph"/>
         <w:rPr>
           <w:rFonts w:ascii="Segoe UI" w:hAnsi="Segoe UI" w:cs="Segoe UI"/>
           <w:sz w:val="24"/>
@@ -6555,71 +6819,62 @@
           <w:sz w:val="24"/>
           <w:szCs w:val="24"/>
         </w:rPr>
-        <w:t>clean</w:t>
-      </w:r>
-      <w:r>
-        <w:rPr>
-          <w:rFonts w:ascii="Segoe UI" w:hAnsi="Segoe UI" w:cs="Segoe UI"/>
-          <w:sz w:val="24"/>
-          <w:szCs w:val="24"/>
-        </w:rPr>
-        <w:t xml:space="preserve"> : dùng để xóa</w:t>
-      </w:r>
-      <w:r>
-        <w:rPr>
-          <w:rFonts w:ascii="Segoe UI" w:hAnsi="Segoe UI" w:cs="Segoe UI"/>
-          <w:sz w:val="24"/>
-          <w:szCs w:val="24"/>
-        </w:rPr>
-        <w:t xml:space="preserve"> thư mục</w:t>
-      </w:r>
-      <w:r>
-        <w:rPr>
-          <w:rFonts w:ascii="Segoe UI" w:hAnsi="Segoe UI" w:cs="Segoe UI"/>
-          <w:sz w:val="24"/>
-          <w:szCs w:val="24"/>
-        </w:rPr>
-        <w:t xml:space="preserve"> đầu ra</w:t>
-      </w:r>
-      <w:r>
-        <w:rPr>
-          <w:rFonts w:ascii="Segoe UI" w:hAnsi="Segoe UI" w:cs="Segoe UI"/>
-          <w:sz w:val="24"/>
-          <w:szCs w:val="24"/>
-        </w:rPr>
-        <w:t>, nơi</w:t>
-      </w:r>
-      <w:r>
-        <w:rPr>
-          <w:rFonts w:ascii="Segoe UI" w:hAnsi="Segoe UI" w:cs="Segoe UI"/>
-          <w:sz w:val="24"/>
-          <w:szCs w:val="24"/>
-        </w:rPr>
-        <w:t xml:space="preserve"> lưu trữ các file object và file thực thi</w:t>
-      </w:r>
-      <w:r>
-        <w:rPr>
-          <w:rFonts w:ascii="Segoe UI" w:hAnsi="Segoe UI" w:cs="Segoe UI"/>
-          <w:sz w:val="24"/>
-          <w:szCs w:val="24"/>
-        </w:rPr>
-        <w:t>.</w:t>
-      </w:r>
-      <w:r>
-        <w:rPr>
-          <w:rFonts w:ascii="Segoe UI" w:hAnsi="Segoe UI" w:cs="Segoe UI"/>
-          <w:sz w:val="24"/>
-          <w:szCs w:val="24"/>
-        </w:rPr>
-        <w:t xml:space="preserve"> </w:t>
-      </w:r>
-      <w:r>
-        <w:rPr>
-          <w:rFonts w:ascii="Segoe UI" w:hAnsi="Segoe UI" w:cs="Segoe UI"/>
-          <w:sz w:val="24"/>
-          <w:szCs w:val="24"/>
-        </w:rPr>
-        <w:t>Nó cũng xóa các bản báo cáo thử nghiệm (nếu có).</w:t>
+        <w:t>forc</w:t>
+      </w:r>
+      <w:r>
+        <w:rPr>
+          <w:rFonts w:ascii="Segoe UI" w:hAnsi="Segoe UI" w:cs="Segoe UI"/>
+          <w:b/>
+          <w:bCs/>
+          <w:sz w:val="24"/>
+          <w:szCs w:val="24"/>
+        </w:rPr>
+        <w:t>e</w:t>
+      </w:r>
+      <w:r>
+        <w:rPr>
+          <w:rFonts w:ascii="Segoe UI" w:hAnsi="Segoe UI" w:cs="Segoe UI"/>
+          <w:sz w:val="24"/>
+          <w:szCs w:val="24"/>
+        </w:rPr>
+        <w:t xml:space="preserve"> : </w:t>
+      </w:r>
+      <w:r>
+        <w:rPr>
+          <w:rFonts w:ascii="Segoe UI" w:hAnsi="Segoe UI" w:cs="Segoe UI"/>
+          <w:sz w:val="24"/>
+          <w:szCs w:val="24"/>
+        </w:rPr>
+        <w:t>câu lệnh này cho phép chạy {</w:t>
+      </w:r>
+      <w:r>
+        <w:rPr>
+          <w:rFonts w:ascii="Segoe UI" w:hAnsi="Segoe UI" w:cs="Segoe UI"/>
+          <w:b/>
+          <w:bCs/>
+          <w:color w:val="ED7D31" w:themeColor="accent2"/>
+          <w:sz w:val="24"/>
+          <w:szCs w:val="24"/>
+        </w:rPr>
+        <w:t xml:space="preserve">make </w:t>
+      </w:r>
+      <w:r>
+        <w:rPr>
+          <w:rFonts w:ascii="Segoe UI" w:hAnsi="Segoe UI" w:cs="Segoe UI"/>
+          <w:b/>
+          <w:bCs/>
+          <w:sz w:val="24"/>
+          <w:szCs w:val="24"/>
+        </w:rPr>
+        <w:t>clean build run</w:t>
+      </w:r>
+      <w:r>
+        <w:rPr>
+          <w:rFonts w:ascii="Segoe UI" w:hAnsi="Segoe UI" w:cs="Segoe UI"/>
+          <w:sz w:val="24"/>
+          <w:szCs w:val="24"/>
+        </w:rPr>
+        <w:t>}. Nó buộc build lại tất cả các tệp mã nguồn mà không cần kiểm tra sự phụ thuộc.</w:t>
       </w:r>
     </w:p>
     <w:p>
@@ -6667,79 +6922,47 @@
           <w:sz w:val="24"/>
           <w:szCs w:val="24"/>
         </w:rPr>
-        <w:t>build</w:t>
-      </w:r>
-      <w:r>
-        <w:rPr>
-          <w:rFonts w:ascii="Segoe UI" w:hAnsi="Segoe UI" w:cs="Segoe UI"/>
-          <w:sz w:val="24"/>
-          <w:szCs w:val="24"/>
-        </w:rPr>
-        <w:t xml:space="preserve"> : dùng để biên dịch các file (</w:t>
-      </w:r>
-      <w:r>
-        <w:rPr>
-          <w:rFonts w:ascii="Segoe UI" w:hAnsi="Segoe UI" w:cs="Segoe UI"/>
-          <w:b/>
-          <w:bCs/>
-          <w:sz w:val="24"/>
-          <w:szCs w:val="24"/>
-        </w:rPr>
-        <w:t>.c</w:t>
-      </w:r>
-      <w:r>
-        <w:rPr>
-          <w:rFonts w:ascii="Segoe UI" w:hAnsi="Segoe UI" w:cs="Segoe UI"/>
-          <w:b/>
-          <w:bCs/>
-          <w:sz w:val="24"/>
-          <w:szCs w:val="24"/>
-        </w:rPr>
-        <w:t xml:space="preserve"> .cpp .cc</w:t>
-      </w:r>
-      <w:r>
-        <w:rPr>
-          <w:rFonts w:ascii="Segoe UI" w:hAnsi="Segoe UI" w:cs="Segoe UI"/>
-          <w:sz w:val="24"/>
-          <w:szCs w:val="24"/>
-        </w:rPr>
-        <w:t>) sang các file object (</w:t>
-      </w:r>
-      <w:r>
-        <w:rPr>
-          <w:rFonts w:ascii="Segoe UI" w:hAnsi="Segoe UI" w:cs="Segoe UI"/>
-          <w:b/>
-          <w:bCs/>
-          <w:sz w:val="24"/>
-          <w:szCs w:val="24"/>
-        </w:rPr>
-        <w:t>.o</w:t>
-      </w:r>
-      <w:r>
-        <w:rPr>
-          <w:rFonts w:ascii="Segoe UI" w:hAnsi="Segoe UI" w:cs="Segoe UI"/>
-          <w:sz w:val="24"/>
-          <w:szCs w:val="24"/>
-        </w:rPr>
-        <w:t>), sau đó liên kết nó thành file thực thi (</w:t>
-      </w:r>
-      <w:r>
-        <w:rPr>
-          <w:rFonts w:ascii="Segoe UI" w:hAnsi="Segoe UI" w:cs="Segoe UI"/>
-          <w:b/>
-          <w:bCs/>
-          <w:sz w:val="24"/>
-          <w:szCs w:val="24"/>
-        </w:rPr>
-        <w:t>.exe</w:t>
-      </w:r>
-      <w:r>
-        <w:rPr>
-          <w:rFonts w:ascii="Segoe UI" w:hAnsi="Segoe UI" w:cs="Segoe UI"/>
-          <w:sz w:val="24"/>
-          <w:szCs w:val="24"/>
-        </w:rPr>
-        <w:t>)</w:t>
+        <w:t>clean</w:t>
+      </w:r>
+      <w:r>
+        <w:rPr>
+          <w:rFonts w:ascii="Segoe UI" w:hAnsi="Segoe UI" w:cs="Segoe UI"/>
+          <w:sz w:val="24"/>
+          <w:szCs w:val="24"/>
+        </w:rPr>
+        <w:t xml:space="preserve"> : dùng để xóa</w:t>
+      </w:r>
+      <w:r>
+        <w:rPr>
+          <w:rFonts w:ascii="Segoe UI" w:hAnsi="Segoe UI" w:cs="Segoe UI"/>
+          <w:sz w:val="24"/>
+          <w:szCs w:val="24"/>
+        </w:rPr>
+        <w:t xml:space="preserve"> thư mục</w:t>
+      </w:r>
+      <w:r>
+        <w:rPr>
+          <w:rFonts w:ascii="Segoe UI" w:hAnsi="Segoe UI" w:cs="Segoe UI"/>
+          <w:sz w:val="24"/>
+          <w:szCs w:val="24"/>
+        </w:rPr>
+        <w:t xml:space="preserve"> đầu ra</w:t>
+      </w:r>
+      <w:r>
+        <w:rPr>
+          <w:rFonts w:ascii="Segoe UI" w:hAnsi="Segoe UI" w:cs="Segoe UI"/>
+          <w:sz w:val="24"/>
+          <w:szCs w:val="24"/>
+        </w:rPr>
+        <w:t>, nơi</w:t>
+      </w:r>
+      <w:r>
+        <w:rPr>
+          <w:rFonts w:ascii="Segoe UI" w:hAnsi="Segoe UI" w:cs="Segoe UI"/>
+          <w:sz w:val="24"/>
+          <w:szCs w:val="24"/>
+        </w:rPr>
+        <w:t xml:space="preserve"> lưu trữ các file object và file thực thi</w:t>
       </w:r>
       <w:r>
         <w:rPr>
@@ -6748,6 +6971,22 @@
           <w:szCs w:val="24"/>
         </w:rPr>
         <w:t>.</w:t>
+      </w:r>
+      <w:r>
+        <w:rPr>
+          <w:rFonts w:ascii="Segoe UI" w:hAnsi="Segoe UI" w:cs="Segoe UI"/>
+          <w:sz w:val="24"/>
+          <w:szCs w:val="24"/>
+        </w:rPr>
+        <w:t xml:space="preserve"> </w:t>
+      </w:r>
+      <w:r>
+        <w:rPr>
+          <w:rFonts w:ascii="Segoe UI" w:hAnsi="Segoe UI" w:cs="Segoe UI"/>
+          <w:sz w:val="24"/>
+          <w:szCs w:val="24"/>
+        </w:rPr>
+        <w:t>Nó cũng xóa các bản báo cáo thử nghiệm (nếu có).</w:t>
       </w:r>
     </w:p>
     <w:p>
@@ -6795,31 +7034,71 @@
           <w:sz w:val="24"/>
           <w:szCs w:val="24"/>
         </w:rPr>
-        <w:t>run</w:t>
-      </w:r>
-      <w:r>
-        <w:rPr>
-          <w:rFonts w:ascii="Segoe UI" w:hAnsi="Segoe UI" w:cs="Segoe UI"/>
-          <w:sz w:val="24"/>
-          <w:szCs w:val="24"/>
-        </w:rPr>
-        <w:t xml:space="preserve"> : dùng để chạy file</w:t>
-      </w:r>
-      <w:r>
-        <w:rPr>
-          <w:rFonts w:ascii="Segoe UI" w:hAnsi="Segoe UI" w:cs="Segoe UI"/>
-          <w:sz w:val="24"/>
-          <w:szCs w:val="24"/>
-        </w:rPr>
-        <w:t xml:space="preserve"> thực thi</w:t>
-      </w:r>
-      <w:r>
-        <w:rPr>
-          <w:rFonts w:ascii="Segoe UI" w:hAnsi="Segoe UI" w:cs="Segoe UI"/>
-          <w:sz w:val="24"/>
-          <w:szCs w:val="24"/>
-        </w:rPr>
-        <w:t xml:space="preserve"> (</w:t>
+        <w:t>build</w:t>
+      </w:r>
+      <w:r>
+        <w:rPr>
+          <w:rFonts w:ascii="Segoe UI" w:hAnsi="Segoe UI" w:cs="Segoe UI"/>
+          <w:sz w:val="24"/>
+          <w:szCs w:val="24"/>
+        </w:rPr>
+        <w:t xml:space="preserve"> : dùng để biên dịch các file (</w:t>
+      </w:r>
+      <w:r>
+        <w:rPr>
+          <w:rFonts w:ascii="Segoe UI" w:hAnsi="Segoe UI" w:cs="Segoe UI"/>
+          <w:b/>
+          <w:bCs/>
+          <w:sz w:val="24"/>
+          <w:szCs w:val="24"/>
+        </w:rPr>
+        <w:t>.c</w:t>
+      </w:r>
+      <w:r>
+        <w:rPr>
+          <w:rFonts w:ascii="Segoe UI" w:hAnsi="Segoe UI" w:cs="Segoe UI"/>
+          <w:b/>
+          <w:bCs/>
+          <w:sz w:val="24"/>
+          <w:szCs w:val="24"/>
+        </w:rPr>
+        <w:t xml:space="preserve"> .cc</w:t>
+      </w:r>
+      <w:r>
+        <w:rPr>
+          <w:rFonts w:ascii="Segoe UI" w:hAnsi="Segoe UI" w:cs="Segoe UI"/>
+          <w:b/>
+          <w:bCs/>
+          <w:sz w:val="24"/>
+          <w:szCs w:val="24"/>
+        </w:rPr>
+        <w:t xml:space="preserve"> .cpp</w:t>
+      </w:r>
+      <w:r>
+        <w:rPr>
+          <w:rFonts w:ascii="Segoe UI" w:hAnsi="Segoe UI" w:cs="Segoe UI"/>
+          <w:sz w:val="24"/>
+          <w:szCs w:val="24"/>
+        </w:rPr>
+        <w:t>) sang các file object (</w:t>
+      </w:r>
+      <w:r>
+        <w:rPr>
+          <w:rFonts w:ascii="Segoe UI" w:hAnsi="Segoe UI" w:cs="Segoe UI"/>
+          <w:b/>
+          <w:bCs/>
+          <w:sz w:val="24"/>
+          <w:szCs w:val="24"/>
+        </w:rPr>
+        <w:t>.o</w:t>
+      </w:r>
+      <w:r>
+        <w:rPr>
+          <w:rFonts w:ascii="Segoe UI" w:hAnsi="Segoe UI" w:cs="Segoe UI"/>
+          <w:sz w:val="24"/>
+          <w:szCs w:val="24"/>
+        </w:rPr>
+        <w:t>), sau đó liên kết nó thành file thực thi (</w:t>
       </w:r>
       <w:r>
         <w:rPr>
@@ -6837,7 +7116,7 @@
           <w:sz w:val="24"/>
           <w:szCs w:val="24"/>
         </w:rPr>
-        <w:t>) trên terminal</w:t>
+        <w:t>)</w:t>
       </w:r>
       <w:r>
         <w:rPr>
@@ -6893,77 +7172,73 @@
           <w:sz w:val="24"/>
           <w:szCs w:val="24"/>
         </w:rPr>
-        <w:t>report</w:t>
-      </w:r>
-      <w:r>
-        <w:rPr>
-          <w:rFonts w:ascii="Segoe UI" w:hAnsi="Segoe UI" w:cs="Segoe UI"/>
-          <w:sz w:val="24"/>
-          <w:szCs w:val="24"/>
-        </w:rPr>
-        <w:t xml:space="preserve"> : dùng để tạo bản báo cáo</w:t>
-      </w:r>
-      <w:r>
-        <w:rPr>
-          <w:rFonts w:ascii="Segoe UI" w:hAnsi="Segoe UI" w:cs="Segoe UI"/>
-          <w:sz w:val="24"/>
-          <w:szCs w:val="24"/>
-        </w:rPr>
-        <w:t xml:space="preserve"> thử nghiệm</w:t>
-      </w:r>
-      <w:r>
-        <w:rPr>
-          <w:rFonts w:ascii="Segoe UI" w:hAnsi="Segoe UI" w:cs="Segoe UI"/>
-          <w:sz w:val="24"/>
-          <w:szCs w:val="24"/>
-        </w:rPr>
-        <w:t xml:space="preserve"> nếu bạn sử dụng thư viện “</w:t>
-      </w:r>
-      <w:r>
-        <w:rPr>
-          <w:rFonts w:ascii="Segoe UI" w:hAnsi="Segoe UI" w:cs="Segoe UI"/>
-          <w:b/>
-          <w:bCs/>
-          <w:sz w:val="24"/>
-          <w:szCs w:val="24"/>
-        </w:rPr>
-        <w:t>u</w:t>
-      </w:r>
-      <w:r>
-        <w:rPr>
-          <w:rFonts w:ascii="Segoe UI" w:hAnsi="Segoe UI" w:cs="Segoe UI"/>
-          <w:b/>
-          <w:bCs/>
-          <w:sz w:val="24"/>
-          <w:szCs w:val="24"/>
-        </w:rPr>
-        <w:t>test.h</w:t>
-      </w:r>
-      <w:r>
-        <w:rPr>
-          <w:rFonts w:ascii="Segoe UI" w:hAnsi="Segoe UI" w:cs="Segoe UI"/>
-          <w:sz w:val="24"/>
-          <w:szCs w:val="24"/>
-        </w:rPr>
-        <w:t xml:space="preserve">” (sẵn trong </w:t>
-      </w:r>
-      <w:r>
-        <w:rPr>
-          <w:rFonts w:ascii="Segoe UI" w:hAnsi="Segoe UI" w:cs="Segoe UI"/>
-          <w:b/>
-          <w:bCs/>
-          <w:sz w:val="24"/>
-          <w:szCs w:val="24"/>
-        </w:rPr>
-        <w:t>tool</w:t>
-      </w:r>
-      <w:r>
-        <w:rPr>
-          <w:rFonts w:ascii="Segoe UI" w:hAnsi="Segoe UI" w:cs="Segoe UI"/>
-          <w:sz w:val="24"/>
-          <w:szCs w:val="24"/>
-        </w:rPr>
-        <w:t>) trong chương trình C để viết testcase.</w:t>
+        <w:t>run</w:t>
+      </w:r>
+      <w:r>
+        <w:rPr>
+          <w:rFonts w:ascii="Segoe UI" w:hAnsi="Segoe UI" w:cs="Segoe UI"/>
+          <w:sz w:val="24"/>
+          <w:szCs w:val="24"/>
+        </w:rPr>
+        <w:t xml:space="preserve"> : dùng để chạy file</w:t>
+      </w:r>
+      <w:r>
+        <w:rPr>
+          <w:rFonts w:ascii="Segoe UI" w:hAnsi="Segoe UI" w:cs="Segoe UI"/>
+          <w:sz w:val="24"/>
+          <w:szCs w:val="24"/>
+        </w:rPr>
+        <w:t xml:space="preserve"> thực thi</w:t>
+      </w:r>
+      <w:r>
+        <w:rPr>
+          <w:rFonts w:ascii="Segoe UI" w:hAnsi="Segoe UI" w:cs="Segoe UI"/>
+          <w:sz w:val="24"/>
+          <w:szCs w:val="24"/>
+        </w:rPr>
+        <w:t xml:space="preserve"> (</w:t>
+      </w:r>
+      <w:r>
+        <w:rPr>
+          <w:rFonts w:ascii="Segoe UI" w:hAnsi="Segoe UI" w:cs="Segoe UI"/>
+          <w:b/>
+          <w:bCs/>
+          <w:sz w:val="24"/>
+          <w:szCs w:val="24"/>
+        </w:rPr>
+        <w:t>.exe</w:t>
+      </w:r>
+      <w:r>
+        <w:rPr>
+          <w:rFonts w:ascii="Segoe UI" w:hAnsi="Segoe UI" w:cs="Segoe UI"/>
+          <w:sz w:val="24"/>
+          <w:szCs w:val="24"/>
+        </w:rPr>
+        <w:t xml:space="preserve">) trên </w:t>
+      </w:r>
+      <w:r>
+        <w:rPr>
+          <w:rFonts w:ascii="Segoe UI" w:hAnsi="Segoe UI" w:cs="Segoe UI"/>
+          <w:sz w:val="24"/>
+          <w:szCs w:val="24"/>
+        </w:rPr>
+        <w:t>T</w:t>
+      </w:r>
+      <w:r>
+        <w:rPr>
+          <w:rFonts w:ascii="Segoe UI" w:hAnsi="Segoe UI" w:cs="Segoe UI"/>
+          <w:sz w:val="24"/>
+          <w:szCs w:val="24"/>
+        </w:rPr>
+        <w:t>erminal</w:t>
+      </w:r>
+      <w:r>
+        <w:rPr>
+          <w:rFonts w:ascii="Segoe UI" w:hAnsi="Segoe UI" w:cs="Segoe UI"/>
+          <w:sz w:val="24"/>
+          <w:szCs w:val="24"/>
+        </w:rPr>
+        <w:t>.</w:t>
       </w:r>
     </w:p>
     <w:p>
@@ -7011,15 +7286,173 @@
           <w:sz w:val="24"/>
           <w:szCs w:val="24"/>
         </w:rPr>
-        <w:t>pack</w:t>
-      </w:r>
-      <w:r>
-        <w:rPr>
-          <w:rFonts w:ascii="Segoe UI" w:hAnsi="Segoe UI" w:cs="Segoe UI"/>
-          <w:sz w:val="24"/>
-          <w:szCs w:val="24"/>
-        </w:rPr>
-        <w:t xml:space="preserve"> : dùng để đóng gói dự án, cho phép bạn chia sẻ nó cho bất kỳ ai.</w:t>
+        <w:t>report</w:t>
+      </w:r>
+      <w:r>
+        <w:rPr>
+          <w:rFonts w:ascii="Segoe UI" w:hAnsi="Segoe UI" w:cs="Segoe UI"/>
+          <w:sz w:val="24"/>
+          <w:szCs w:val="24"/>
+        </w:rPr>
+        <w:t xml:space="preserve"> : dùng để tạo bản báo cáo</w:t>
+      </w:r>
+      <w:r>
+        <w:rPr>
+          <w:rFonts w:ascii="Segoe UI" w:hAnsi="Segoe UI" w:cs="Segoe UI"/>
+          <w:sz w:val="24"/>
+          <w:szCs w:val="24"/>
+        </w:rPr>
+        <w:t xml:space="preserve"> thử nghiệm</w:t>
+      </w:r>
+      <w:r>
+        <w:rPr>
+          <w:rFonts w:ascii="Segoe UI" w:hAnsi="Segoe UI" w:cs="Segoe UI"/>
+          <w:sz w:val="24"/>
+          <w:szCs w:val="24"/>
+        </w:rPr>
+        <w:t xml:space="preserve"> nếu bạn sử dụng thư viện “</w:t>
+      </w:r>
+      <w:r>
+        <w:rPr>
+          <w:rFonts w:ascii="Segoe UI" w:hAnsi="Segoe UI" w:cs="Segoe UI"/>
+          <w:b/>
+          <w:bCs/>
+          <w:sz w:val="24"/>
+          <w:szCs w:val="24"/>
+        </w:rPr>
+        <w:t>u</w:t>
+      </w:r>
+      <w:r>
+        <w:rPr>
+          <w:rFonts w:ascii="Segoe UI" w:hAnsi="Segoe UI" w:cs="Segoe UI"/>
+          <w:b/>
+          <w:bCs/>
+          <w:sz w:val="24"/>
+          <w:szCs w:val="24"/>
+        </w:rPr>
+        <w:t>test</w:t>
+      </w:r>
+      <w:r>
+        <w:rPr>
+          <w:rFonts w:ascii="Segoe UI" w:hAnsi="Segoe UI" w:cs="Segoe UI"/>
+          <w:sz w:val="24"/>
+          <w:szCs w:val="24"/>
+        </w:rPr>
+        <w:t xml:space="preserve">” (sẵn trong </w:t>
+      </w:r>
+      <w:r>
+        <w:rPr>
+          <w:rFonts w:ascii="Segoe UI" w:hAnsi="Segoe UI" w:cs="Segoe UI"/>
+          <w:sz w:val="24"/>
+          <w:szCs w:val="24"/>
+        </w:rPr>
+        <w:t>“</w:t>
+      </w:r>
+      <w:r>
+        <w:rPr>
+          <w:rFonts w:ascii="Segoe UI" w:hAnsi="Segoe UI" w:cs="Segoe UI"/>
+          <w:b/>
+          <w:bCs/>
+          <w:sz w:val="24"/>
+          <w:szCs w:val="24"/>
+        </w:rPr>
+        <w:t>tool</w:t>
+      </w:r>
+      <w:r>
+        <w:rPr>
+          <w:rFonts w:ascii="Segoe UI" w:hAnsi="Segoe UI" w:cs="Segoe UI"/>
+          <w:b/>
+          <w:bCs/>
+          <w:sz w:val="24"/>
+          <w:szCs w:val="24"/>
+        </w:rPr>
+        <w:t xml:space="preserve"> &gt; lib</w:t>
+      </w:r>
+      <w:r>
+        <w:rPr>
+          <w:rFonts w:ascii="Segoe UI" w:hAnsi="Segoe UI" w:cs="Segoe UI"/>
+          <w:sz w:val="24"/>
+          <w:szCs w:val="24"/>
+        </w:rPr>
+        <w:t>”)</w:t>
+      </w:r>
+      <w:r>
+        <w:rPr>
+          <w:rFonts w:ascii="Segoe UI" w:hAnsi="Segoe UI" w:cs="Segoe UI"/>
+          <w:sz w:val="24"/>
+          <w:szCs w:val="24"/>
+        </w:rPr>
+        <w:t xml:space="preserve"> trong chương trình C</w:t>
+      </w:r>
+      <w:r>
+        <w:rPr>
+          <w:rFonts w:ascii="Segoe UI" w:hAnsi="Segoe UI" w:cs="Segoe UI"/>
+          <w:sz w:val="24"/>
+          <w:szCs w:val="24"/>
+        </w:rPr>
+        <w:t>/C++</w:t>
+      </w:r>
+      <w:r>
+        <w:rPr>
+          <w:rFonts w:ascii="Segoe UI" w:hAnsi="Segoe UI" w:cs="Segoe UI"/>
+          <w:sz w:val="24"/>
+          <w:szCs w:val="24"/>
+        </w:rPr>
+        <w:t xml:space="preserve"> để viết </w:t>
+      </w:r>
+      <w:r>
+        <w:rPr>
+          <w:rFonts w:ascii="Segoe UI" w:hAnsi="Segoe UI" w:cs="Segoe UI"/>
+          <w:b/>
+          <w:bCs/>
+          <w:sz w:val="24"/>
+          <w:szCs w:val="24"/>
+        </w:rPr>
+        <w:t>test</w:t>
+      </w:r>
+      <w:r>
+        <w:rPr>
+          <w:rFonts w:ascii="Segoe UI" w:hAnsi="Segoe UI" w:cs="Segoe UI"/>
+          <w:b/>
+          <w:bCs/>
+          <w:sz w:val="24"/>
+          <w:szCs w:val="24"/>
+        </w:rPr>
+        <w:t xml:space="preserve"> </w:t>
+      </w:r>
+      <w:r>
+        <w:rPr>
+          <w:rFonts w:ascii="Segoe UI" w:hAnsi="Segoe UI" w:cs="Segoe UI"/>
+          <w:b/>
+          <w:bCs/>
+          <w:sz w:val="24"/>
+          <w:szCs w:val="24"/>
+        </w:rPr>
+        <w:t>case</w:t>
+      </w:r>
+      <w:r>
+        <w:rPr>
+          <w:rFonts w:ascii="Segoe UI" w:hAnsi="Segoe UI" w:cs="Segoe UI"/>
+          <w:sz w:val="24"/>
+          <w:szCs w:val="24"/>
+        </w:rPr>
+        <w:t>.</w:t>
+      </w:r>
+      <w:r>
+        <w:rPr>
+          <w:rFonts w:ascii="Segoe UI" w:hAnsi="Segoe UI" w:cs="Segoe UI"/>
+          <w:sz w:val="24"/>
+          <w:szCs w:val="24"/>
+        </w:rPr>
+        <w:t xml:space="preserve"> Hoặc (Và) tạo bản báo cáo về độ bao phủ mã </w:t>
+      </w:r>
+      <w:r>
+        <w:rPr>
+          <w:rFonts w:ascii="Segoe UI" w:hAnsi="Segoe UI" w:cs="Segoe UI"/>
+          <w:sz w:val="24"/>
+          <w:szCs w:val="24"/>
+        </w:rPr>
+        <w:t>(nếu có).</w:t>
       </w:r>
     </w:p>
     <w:p>
@@ -7075,7 +7508,23 @@
           <w:sz w:val="24"/>
           <w:szCs w:val="24"/>
         </w:rPr>
-        <w:t xml:space="preserve"> : dùng để tạo ra các file cấu hình trong VSCode, giúp phần mềm liên kết đúng các đường dẫn file trên </w:t>
+        <w:t xml:space="preserve"> : dùng để tạo ra các file cấu hình trong VSCode, giúp phần mềm</w:t>
+      </w:r>
+      <w:r>
+        <w:rPr>
+          <w:rFonts w:ascii="Segoe UI" w:hAnsi="Segoe UI" w:cs="Segoe UI"/>
+          <w:sz w:val="24"/>
+          <w:szCs w:val="24"/>
+        </w:rPr>
+        <w:t xml:space="preserve"> này</w:t>
+      </w:r>
+      <w:r>
+        <w:rPr>
+          <w:rFonts w:ascii="Segoe UI" w:hAnsi="Segoe UI" w:cs="Segoe UI"/>
+          <w:sz w:val="24"/>
+          <w:szCs w:val="24"/>
+        </w:rPr>
+        <w:t xml:space="preserve"> liên kết đúng các đường dẫn file trên </w:t>
       </w:r>
       <w:r>
         <w:rPr>
@@ -7145,7 +7594,23 @@
           <w:sz w:val="24"/>
           <w:szCs w:val="24"/>
         </w:rPr>
-        <w:t xml:space="preserve"> các đường dẫn trong makefile (</w:t>
+        <w:t xml:space="preserve"> các đường dẫn</w:t>
+      </w:r>
+      <w:r>
+        <w:rPr>
+          <w:rFonts w:ascii="Segoe UI" w:hAnsi="Segoe UI" w:cs="Segoe UI"/>
+          <w:sz w:val="24"/>
+          <w:szCs w:val="24"/>
+        </w:rPr>
+        <w:t xml:space="preserve"> hoặc các cài đặt</w:t>
+      </w:r>
+      <w:r>
+        <w:rPr>
+          <w:rFonts w:ascii="Segoe UI" w:hAnsi="Segoe UI" w:cs="Segoe UI"/>
+          <w:sz w:val="24"/>
+          <w:szCs w:val="24"/>
+        </w:rPr>
+        <w:t xml:space="preserve"> trong makefile (</w:t>
       </w:r>
       <w:r>
         <w:rPr>
@@ -7242,39 +7707,72 @@
           <w:sz w:val="24"/>
           <w:szCs w:val="24"/>
         </w:rPr>
-        <w:t xml:space="preserve">Ví dụ : </w:t>
-      </w:r>
-      <w:r>
-        <w:rPr>
-          <w:rFonts w:ascii="Segoe UI" w:hAnsi="Segoe UI" w:cs="Segoe UI"/>
-          <w:b/>
-          <w:bCs/>
+        <w:lastRenderedPageBreak/>
+        <w:t>Ví dụ</w:t>
+      </w:r>
+      <w:r>
+        <w:rPr>
+          <w:rFonts w:ascii="Segoe UI" w:hAnsi="Segoe UI" w:cs="Segoe UI"/>
+          <w:sz w:val="24"/>
+          <w:szCs w:val="24"/>
+        </w:rPr>
+        <w:t xml:space="preserve"> 1</w:t>
+      </w:r>
+      <w:r>
+        <w:rPr>
+          <w:rFonts w:ascii="Segoe UI" w:hAnsi="Segoe UI" w:cs="Segoe UI"/>
+          <w:sz w:val="24"/>
+          <w:szCs w:val="24"/>
+        </w:rPr>
+        <w:t xml:space="preserve"> :</w:t>
+      </w:r>
+      <w:r>
+        <w:rPr>
+          <w:rFonts w:ascii="Segoe UI" w:hAnsi="Segoe UI" w:cs="Segoe UI"/>
+          <w:sz w:val="24"/>
+          <w:szCs w:val="24"/>
+        </w:rPr>
+        <w:t xml:space="preserve"> </w:t>
+      </w:r>
+      <w:r>
+        <w:rPr>
+          <w:rFonts w:ascii="Segoe UI" w:hAnsi="Segoe UI" w:cs="Segoe UI"/>
           <w:color w:val="ED7D31" w:themeColor="accent2"/>
           <w:sz w:val="24"/>
           <w:szCs w:val="24"/>
-        </w:rPr>
-        <w:t xml:space="preserve">make </w:t>
-      </w:r>
-      <w:r>
-        <w:rPr>
-          <w:rFonts w:ascii="Segoe UI" w:hAnsi="Segoe UI" w:cs="Segoe UI"/>
-          <w:b/>
-          <w:bCs/>
-          <w:sz w:val="24"/>
-          <w:szCs w:val="24"/>
-        </w:rPr>
-        <w:t>move.</w:t>
-      </w:r>
-      <w:r>
-        <w:rPr>
-          <w:rFonts w:ascii="Segoe UI" w:hAnsi="Segoe UI" w:cs="Segoe UI"/>
-          <w:b/>
-          <w:bCs/>
+          <w:highlight w:val="black"/>
+        </w:rPr>
+        <w:t xml:space="preserve">  make </w:t>
+      </w:r>
+      <w:r>
+        <w:rPr>
+          <w:rFonts w:ascii="Segoe UI" w:hAnsi="Segoe UI" w:cs="Segoe UI"/>
+          <w:color w:val="F2F2F2" w:themeColor="background1" w:themeShade="F2"/>
+          <w:sz w:val="24"/>
+          <w:szCs w:val="24"/>
+          <w:highlight w:val="black"/>
+        </w:rPr>
+        <w:t>move.proj1</w:t>
+      </w:r>
+      <w:r>
+        <w:rPr>
+          <w:rFonts w:ascii="Segoe UI" w:hAnsi="Segoe UI" w:cs="Segoe UI"/>
+          <w:color w:val="F2F2F2" w:themeColor="background1" w:themeShade="F2"/>
+          <w:sz w:val="24"/>
+          <w:szCs w:val="24"/>
+          <w:highlight w:val="black"/>
+        </w:rPr>
+        <w:t xml:space="preserve"> </w:t>
+      </w:r>
+      <w:r>
+        <w:rPr>
+          <w:rFonts w:ascii="Segoe UI" w:hAnsi="Segoe UI" w:cs="Segoe UI"/>
           <w:color w:val="7F7F7F" w:themeColor="text1" w:themeTint="80"/>
           <w:sz w:val="24"/>
           <w:szCs w:val="24"/>
-        </w:rPr>
-        <w:t>proj1</w:t>
+          <w:highlight w:val="black"/>
+        </w:rPr>
+        <w:t xml:space="preserve"> </w:t>
       </w:r>
       <w:r>
         <w:rPr>
@@ -7298,7 +7796,6 @@
           <w:rFonts w:ascii="Segoe UI" w:hAnsi="Segoe UI" w:cs="Segoe UI"/>
           <w:b/>
           <w:bCs/>
-          <w:color w:val="7F7F7F" w:themeColor="text1" w:themeTint="80"/>
           <w:sz w:val="24"/>
           <w:szCs w:val="24"/>
         </w:rPr>
@@ -7341,83 +7838,134 @@
           <w:sz w:val="24"/>
           <w:szCs w:val="24"/>
         </w:rPr>
-        <w:t xml:space="preserve">Hoặc : </w:t>
-      </w:r>
-      <w:r>
-        <w:rPr>
-          <w:rFonts w:ascii="Segoe UI" w:hAnsi="Segoe UI" w:cs="Segoe UI"/>
-          <w:b/>
-          <w:bCs/>
+        <w:t>Ví dụ 2</w:t>
+      </w:r>
+      <w:r>
+        <w:rPr>
+          <w:rFonts w:ascii="Segoe UI" w:hAnsi="Segoe UI" w:cs="Segoe UI"/>
+          <w:sz w:val="24"/>
+          <w:szCs w:val="24"/>
+        </w:rPr>
+        <w:t xml:space="preserve"> : </w:t>
+      </w:r>
+      <w:bookmarkStart w:id="1" w:name="_Hlk148860977"/>
+      <w:r>
+        <w:rPr>
+          <w:rFonts w:ascii="Segoe UI" w:hAnsi="Segoe UI" w:cs="Segoe UI"/>
           <w:color w:val="ED7D31" w:themeColor="accent2"/>
           <w:sz w:val="24"/>
           <w:szCs w:val="24"/>
-        </w:rPr>
-        <w:t xml:space="preserve">make </w:t>
-      </w:r>
-      <w:r>
-        <w:rPr>
-          <w:rFonts w:ascii="Segoe UI" w:hAnsi="Segoe UI" w:cs="Segoe UI"/>
-          <w:b/>
-          <w:bCs/>
-          <w:sz w:val="24"/>
-          <w:szCs w:val="24"/>
+          <w:highlight w:val="black"/>
+        </w:rPr>
+        <w:t xml:space="preserve">  make </w:t>
+      </w:r>
+      <w:r>
+        <w:rPr>
+          <w:rFonts w:ascii="Segoe UI" w:hAnsi="Segoe UI" w:cs="Segoe UI"/>
+          <w:color w:val="F2F2F2" w:themeColor="background1" w:themeShade="F2"/>
+          <w:sz w:val="24"/>
+          <w:szCs w:val="24"/>
+          <w:highlight w:val="black"/>
         </w:rPr>
         <w:t>move.</w:t>
       </w:r>
       <w:r>
         <w:rPr>
           <w:rFonts w:ascii="Segoe UI" w:hAnsi="Segoe UI" w:cs="Segoe UI"/>
-          <w:b/>
-          <w:bCs/>
+          <w:color w:val="F2F2F2" w:themeColor="background1" w:themeShade="F2"/>
+          <w:sz w:val="24"/>
+          <w:szCs w:val="24"/>
+          <w:highlight w:val="black"/>
+        </w:rPr>
+        <w:t>group1/</w:t>
+      </w:r>
+      <w:r>
+        <w:rPr>
+          <w:rFonts w:ascii="Segoe UI" w:hAnsi="Segoe UI" w:cs="Segoe UI"/>
+          <w:color w:val="F2F2F2" w:themeColor="background1" w:themeShade="F2"/>
+          <w:sz w:val="24"/>
+          <w:szCs w:val="24"/>
+          <w:highlight w:val="black"/>
+        </w:rPr>
+        <w:t>proj1</w:t>
+      </w:r>
+      <w:r>
+        <w:rPr>
+          <w:rFonts w:ascii="Segoe UI" w:hAnsi="Segoe UI" w:cs="Segoe UI"/>
+          <w:color w:val="F2F2F2" w:themeColor="background1" w:themeShade="F2"/>
+          <w:sz w:val="24"/>
+          <w:szCs w:val="24"/>
+          <w:highlight w:val="black"/>
+        </w:rPr>
+        <w:t xml:space="preserve"> </w:t>
+      </w:r>
+      <w:r>
+        <w:rPr>
+          <w:rFonts w:ascii="Segoe UI" w:hAnsi="Segoe UI" w:cs="Segoe UI"/>
           <w:color w:val="7F7F7F" w:themeColor="text1" w:themeTint="80"/>
           <w:sz w:val="24"/>
           <w:szCs w:val="24"/>
+          <w:highlight w:val="black"/>
+        </w:rPr>
+        <w:t xml:space="preserve"> </w:t>
+      </w:r>
+      <w:r>
+        <w:rPr>
+          <w:rFonts w:ascii="Segoe UI" w:hAnsi="Segoe UI" w:cs="Segoe UI"/>
+          <w:color w:val="7F7F7F" w:themeColor="text1" w:themeTint="80"/>
+          <w:sz w:val="24"/>
+          <w:szCs w:val="24"/>
+        </w:rPr>
+        <w:t xml:space="preserve"> </w:t>
+      </w:r>
+      <w:bookmarkEnd w:id="1"/>
+      <w:r>
+        <w:rPr>
+          <w:rFonts w:ascii="Segoe UI" w:hAnsi="Segoe UI" w:cs="Segoe UI"/>
+          <w:sz w:val="24"/>
+          <w:szCs w:val="24"/>
+        </w:rPr>
+        <w:t>: di chuyển đến dự án “</w:t>
+      </w:r>
+      <w:r>
+        <w:rPr>
+          <w:rFonts w:ascii="Segoe UI" w:hAnsi="Segoe UI" w:cs="Segoe UI"/>
+          <w:b/>
+          <w:bCs/>
+          <w:sz w:val="24"/>
+          <w:szCs w:val="24"/>
+        </w:rPr>
+        <w:t>proj1</w:t>
+      </w:r>
+      <w:r>
+        <w:rPr>
+          <w:rFonts w:ascii="Segoe UI" w:hAnsi="Segoe UI" w:cs="Segoe UI"/>
+          <w:sz w:val="24"/>
+          <w:szCs w:val="24"/>
+        </w:rPr>
+        <w:t>”</w:t>
+      </w:r>
+      <w:r>
+        <w:rPr>
+          <w:rFonts w:ascii="Segoe UI" w:hAnsi="Segoe UI" w:cs="Segoe UI"/>
+          <w:sz w:val="24"/>
+          <w:szCs w:val="24"/>
+        </w:rPr>
+        <w:t xml:space="preserve"> nằm trong nhóm dự án “</w:t>
+      </w:r>
+      <w:r>
+        <w:rPr>
+          <w:rFonts w:ascii="Segoe UI" w:hAnsi="Segoe UI" w:cs="Segoe UI"/>
+          <w:b/>
+          <w:bCs/>
+          <w:sz w:val="24"/>
+          <w:szCs w:val="24"/>
         </w:rPr>
         <w:t>group1</w:t>
       </w:r>
       <w:r>
         <w:rPr>
           <w:rFonts w:ascii="Segoe UI" w:hAnsi="Segoe UI" w:cs="Segoe UI"/>
-          <w:b/>
-          <w:bCs/>
-          <w:sz w:val="24"/>
-          <w:szCs w:val="24"/>
-        </w:rPr>
-        <w:t>:</w:t>
-      </w:r>
-      <w:r>
-        <w:rPr>
-          <w:rFonts w:ascii="Segoe UI" w:hAnsi="Segoe UI" w:cs="Segoe UI"/>
-          <w:b/>
-          <w:bCs/>
-          <w:color w:val="7F7F7F" w:themeColor="text1" w:themeTint="80"/>
-          <w:sz w:val="24"/>
-          <w:szCs w:val="24"/>
-        </w:rPr>
-        <w:t>proj1</w:t>
-      </w:r>
-      <w:r>
-        <w:rPr>
-          <w:rFonts w:ascii="Segoe UI" w:hAnsi="Segoe UI" w:cs="Segoe UI"/>
-          <w:sz w:val="24"/>
-          <w:szCs w:val="24"/>
-        </w:rPr>
-        <w:t xml:space="preserve"> : di chuyển đến dự án “</w:t>
-      </w:r>
-      <w:r>
-        <w:rPr>
-          <w:rFonts w:ascii="Segoe UI" w:hAnsi="Segoe UI" w:cs="Segoe UI"/>
-          <w:b/>
-          <w:bCs/>
-          <w:color w:val="7F7F7F" w:themeColor="text1" w:themeTint="80"/>
-          <w:sz w:val="24"/>
-          <w:szCs w:val="24"/>
-        </w:rPr>
-        <w:t>group1/proj1</w:t>
-      </w:r>
-      <w:r>
-        <w:rPr>
-          <w:rFonts w:ascii="Segoe UI" w:hAnsi="Segoe UI" w:cs="Segoe UI"/>
           <w:sz w:val="24"/>
           <w:szCs w:val="24"/>
         </w:rPr>
@@ -7471,7 +8019,7 @@
           <w:sz w:val="24"/>
           <w:szCs w:val="24"/>
         </w:rPr>
-        <w:t>:</w:t>
+        <w:t>/</w:t>
       </w:r>
       <w:r>
         <w:rPr>
@@ -7517,7 +8065,6 @@
           <w:sz w:val="24"/>
           <w:szCs w:val="24"/>
         </w:rPr>
-        <w:lastRenderedPageBreak/>
         <w:t xml:space="preserve">make </w:t>
       </w:r>
       <w:r>
@@ -7536,7 +8083,31 @@
           <w:sz w:val="24"/>
           <w:szCs w:val="24"/>
         </w:rPr>
-        <w:t xml:space="preserve"> : dùng để xóa bỏ một dự án bất kỳ. Nếu xóa dự án hiện tại, nó sẽ tự chuyển về dự án mẫu “</w:t>
+        <w:t xml:space="preserve"> </w:t>
+      </w:r>
+      <w:r>
+        <w:rPr>
+          <w:rFonts w:ascii="Segoe UI" w:hAnsi="Segoe UI" w:cs="Segoe UI"/>
+          <w:sz w:val="24"/>
+          <w:szCs w:val="24"/>
+        </w:rPr>
+        <w:t>: dùng để xóa bỏ một dự án</w:t>
+      </w:r>
+      <w:r>
+        <w:rPr>
+          <w:rFonts w:ascii="Segoe UI" w:hAnsi="Segoe UI" w:cs="Segoe UI"/>
+          <w:sz w:val="24"/>
+          <w:szCs w:val="24"/>
+        </w:rPr>
+        <w:t xml:space="preserve"> hoặc một nhóm</w:t>
+      </w:r>
+      <w:r>
+        <w:rPr>
+          <w:rFonts w:ascii="Segoe UI" w:hAnsi="Segoe UI" w:cs="Segoe UI"/>
+          <w:sz w:val="24"/>
+          <w:szCs w:val="24"/>
+        </w:rPr>
+        <w:t xml:space="preserve"> bất kỳ. Nếu xóa dự án hiện tại, nó sẽ tự chuyển về dự án mẫu “</w:t>
       </w:r>
       <w:r>
         <w:rPr>
@@ -7643,28 +8214,90 @@
       <w:r>
         <w:rPr>
           <w:rFonts w:ascii="Segoe UI" w:hAnsi="Segoe UI" w:cs="Segoe UI"/>
-          <w:sz w:val="24"/>
-          <w:szCs w:val="24"/>
-        </w:rPr>
-        <w:t xml:space="preserve"> : dùng để thêm một dự án mới từ một file zip được chia sẻ từ lệnh “</w:t>
-      </w:r>
-      <w:r>
-        <w:rPr>
-          <w:rFonts w:ascii="Segoe UI" w:hAnsi="Segoe UI" w:cs="Segoe UI"/>
-          <w:b/>
-          <w:bCs/>
-          <w:sz w:val="24"/>
-          <w:szCs w:val="24"/>
-        </w:rPr>
-        <w:t>pack</w:t>
-      </w:r>
-      <w:r>
-        <w:rPr>
-          <w:rFonts w:ascii="Segoe UI" w:hAnsi="Segoe UI" w:cs="Segoe UI"/>
-          <w:sz w:val="24"/>
-          <w:szCs w:val="24"/>
-        </w:rPr>
-        <w:t>” của người khác. Cách dùng giống như lệnh “</w:t>
+          <w:b/>
+          <w:bCs/>
+          <w:sz w:val="24"/>
+          <w:szCs w:val="24"/>
+        </w:rPr>
+        <w:t xml:space="preserve">  </w:t>
+      </w:r>
+      <w:r>
+        <w:rPr>
+          <w:rFonts w:ascii="Segoe UI" w:hAnsi="Segoe UI" w:cs="Segoe UI"/>
+          <w:b/>
+          <w:bCs/>
+          <w:color w:val="0070C0"/>
+          <w:sz w:val="24"/>
+          <w:szCs w:val="24"/>
+        </w:rPr>
+        <w:t>zip</w:t>
+      </w:r>
+      <w:r>
+        <w:rPr>
+          <w:rFonts w:ascii="Segoe UI" w:hAnsi="Segoe UI" w:cs="Segoe UI"/>
+          <w:color w:val="0070C0"/>
+          <w:sz w:val="24"/>
+          <w:szCs w:val="24"/>
+        </w:rPr>
+        <w:t xml:space="preserve"> </w:t>
+      </w:r>
+      <w:r>
+        <w:rPr>
+          <w:rFonts w:ascii="Segoe UI" w:hAnsi="Segoe UI" w:cs="Segoe UI"/>
+          <w:sz w:val="24"/>
+          <w:szCs w:val="24"/>
+        </w:rPr>
+        <w:t>: dùng để thêm một dự án</w:t>
+      </w:r>
+      <w:r>
+        <w:rPr>
+          <w:rFonts w:ascii="Segoe UI" w:hAnsi="Segoe UI" w:cs="Segoe UI"/>
+          <w:sz w:val="24"/>
+          <w:szCs w:val="24"/>
+        </w:rPr>
+        <w:t xml:space="preserve"> hay một nhóm</w:t>
+      </w:r>
+      <w:r>
+        <w:rPr>
+          <w:rFonts w:ascii="Segoe UI" w:hAnsi="Segoe UI" w:cs="Segoe UI"/>
+          <w:sz w:val="24"/>
+          <w:szCs w:val="24"/>
+        </w:rPr>
+        <w:t xml:space="preserve"> mới từ một file zip được chia sẻ từ lệnh “</w:t>
+      </w:r>
+      <w:r>
+        <w:rPr>
+          <w:rFonts w:ascii="Segoe UI" w:hAnsi="Segoe UI" w:cs="Segoe UI"/>
+          <w:b/>
+          <w:bCs/>
+          <w:sz w:val="24"/>
+          <w:szCs w:val="24"/>
+        </w:rPr>
+        <w:t>export</w:t>
+      </w:r>
+      <w:r>
+        <w:rPr>
+          <w:rFonts w:ascii="Segoe UI" w:hAnsi="Segoe UI" w:cs="Segoe UI"/>
+          <w:sz w:val="24"/>
+          <w:szCs w:val="24"/>
+        </w:rPr>
+        <w:t xml:space="preserve">” của </w:t>
+      </w:r>
+      <w:r>
+        <w:rPr>
+          <w:rFonts w:ascii="Segoe UI" w:hAnsi="Segoe UI" w:cs="Segoe UI"/>
+          <w:sz w:val="24"/>
+          <w:szCs w:val="24"/>
+        </w:rPr>
+        <w:t>bất kỳ ai</w:t>
+      </w:r>
+      <w:r>
+        <w:rPr>
+          <w:rFonts w:ascii="Segoe UI" w:hAnsi="Segoe UI" w:cs="Segoe UI"/>
+          <w:sz w:val="24"/>
+          <w:szCs w:val="24"/>
+        </w:rPr>
+        <w:t>. Cách dùng giống như lệnh “</w:t>
       </w:r>
       <w:r>
         <w:rPr>
@@ -7682,7 +8315,25 @@
           <w:sz w:val="24"/>
           <w:szCs w:val="24"/>
         </w:rPr>
-        <w:t>”. Tuy nhiên, biến “ZIP” sẽ cho biết đường dẫn đến file zip.</w:t>
+        <w:t>”. Tuy nhiên, biến “</w:t>
+      </w:r>
+      <w:r>
+        <w:rPr>
+          <w:rFonts w:ascii="Segoe UI" w:hAnsi="Segoe UI" w:cs="Segoe UI"/>
+          <w:b/>
+          <w:bCs/>
+          <w:sz w:val="24"/>
+          <w:szCs w:val="24"/>
+        </w:rPr>
+        <w:t>zip</w:t>
+      </w:r>
+      <w:r>
+        <w:rPr>
+          <w:rFonts w:ascii="Segoe UI" w:hAnsi="Segoe UI" w:cs="Segoe UI"/>
+          <w:sz w:val="24"/>
+          <w:szCs w:val="24"/>
+        </w:rPr>
+        <w:t>” sẽ cho biết đường dẫn đến file zip.</w:t>
       </w:r>
     </w:p>
     <w:p>
@@ -7705,69 +8356,63 @@
           <w:sz w:val="24"/>
           <w:szCs w:val="24"/>
         </w:rPr>
-        <w:t xml:space="preserve">Ví dụ : </w:t>
-      </w:r>
-      <w:r>
-        <w:rPr>
-          <w:rFonts w:ascii="Segoe UI" w:hAnsi="Segoe UI" w:cs="Segoe UI"/>
-          <w:b/>
-          <w:bCs/>
+        <w:t xml:space="preserve">Ví dụ </w:t>
+      </w:r>
+      <w:r>
+        <w:rPr>
+          <w:rFonts w:ascii="Segoe UI" w:hAnsi="Segoe UI" w:cs="Segoe UI"/>
+          <w:sz w:val="24"/>
+          <w:szCs w:val="24"/>
+        </w:rPr>
+        <w:t xml:space="preserve">: </w:t>
+      </w:r>
+      <w:r>
+        <w:rPr>
+          <w:rFonts w:ascii="Segoe UI" w:hAnsi="Segoe UI" w:cs="Segoe UI"/>
           <w:color w:val="ED7D31" w:themeColor="accent2"/>
           <w:sz w:val="24"/>
           <w:szCs w:val="24"/>
-        </w:rPr>
-        <w:t>make</w:t>
-      </w:r>
-      <w:r>
-        <w:rPr>
-          <w:rFonts w:ascii="Segoe UI" w:hAnsi="Segoe UI" w:cs="Segoe UI"/>
-          <w:color w:val="ED7D31" w:themeColor="accent2"/>
-          <w:sz w:val="24"/>
-          <w:szCs w:val="24"/>
+          <w:highlight w:val="black"/>
+        </w:rPr>
+        <w:t xml:space="preserve">  make </w:t>
+      </w:r>
+      <w:r>
+        <w:rPr>
+          <w:rFonts w:ascii="Segoe UI" w:hAnsi="Segoe UI" w:cs="Segoe UI"/>
+          <w:color w:val="F2F2F2" w:themeColor="background1" w:themeShade="F2"/>
+          <w:sz w:val="24"/>
+          <w:szCs w:val="24"/>
+          <w:highlight w:val="black"/>
+        </w:rPr>
+        <w:t xml:space="preserve">import.proj2  zip=”path/to/file.zip” </w:t>
+      </w:r>
+      <w:r>
+        <w:rPr>
+          <w:rFonts w:ascii="Segoe UI" w:hAnsi="Segoe UI" w:cs="Segoe UI"/>
+          <w:color w:val="7F7F7F" w:themeColor="text1" w:themeTint="80"/>
+          <w:sz w:val="24"/>
+          <w:szCs w:val="24"/>
+          <w:highlight w:val="black"/>
         </w:rPr>
         <w:t xml:space="preserve"> </w:t>
       </w:r>
       <w:r>
         <w:rPr>
           <w:rFonts w:ascii="Segoe UI" w:hAnsi="Segoe UI" w:cs="Segoe UI"/>
-          <w:b/>
-          <w:bCs/>
-          <w:sz w:val="24"/>
-          <w:szCs w:val="24"/>
-        </w:rPr>
-        <w:t>import.</w:t>
-      </w:r>
-      <w:r>
-        <w:rPr>
-          <w:rFonts w:ascii="Segoe UI" w:hAnsi="Segoe UI" w:cs="Segoe UI"/>
-          <w:b/>
-          <w:bCs/>
           <w:color w:val="7F7F7F" w:themeColor="text1" w:themeTint="80"/>
           <w:sz w:val="24"/>
           <w:szCs w:val="24"/>
         </w:rPr>
-        <w:t>proj1</w:t>
-      </w:r>
-      <w:r>
-        <w:rPr>
-          <w:rFonts w:ascii="Segoe UI" w:hAnsi="Segoe UI" w:cs="Segoe UI"/>
-          <w:b/>
-          <w:bCs/>
-          <w:sz w:val="24"/>
-          <w:szCs w:val="24"/>
-        </w:rPr>
-        <w:t xml:space="preserve"> ZIP=</w:t>
-      </w:r>
-      <w:r>
-        <w:rPr>
-          <w:rFonts w:ascii="Segoe UI" w:hAnsi="Segoe UI" w:cs="Segoe UI"/>
-          <w:b/>
-          <w:bCs/>
+        <w:t xml:space="preserve"> </w:t>
+      </w:r>
+      <w:r>
+        <w:rPr>
+          <w:rFonts w:ascii="Segoe UI" w:hAnsi="Segoe UI" w:cs="Segoe UI"/>
           <w:color w:val="7F7F7F" w:themeColor="text1" w:themeTint="80"/>
           <w:sz w:val="24"/>
           <w:szCs w:val="24"/>
         </w:rPr>
-        <w:t>path/to/file.zip</w:t>
+        <w:t>.</w:t>
       </w:r>
     </w:p>
     <w:p>
@@ -7790,7 +8435,39 @@
           <w:sz w:val="24"/>
           <w:szCs w:val="24"/>
         </w:rPr>
-        <w:t xml:space="preserve">Lưu ý : biến “ZIP” phải viết liền với dấu “=” và đường dẫn. Không sử dụng </w:t>
+        <w:t>Lưu ý : biến “</w:t>
+      </w:r>
+      <w:r>
+        <w:rPr>
+          <w:rFonts w:ascii="Segoe UI" w:hAnsi="Segoe UI" w:cs="Segoe UI"/>
+          <w:sz w:val="24"/>
+          <w:szCs w:val="24"/>
+        </w:rPr>
+        <w:t>zip</w:t>
+      </w:r>
+      <w:r>
+        <w:rPr>
+          <w:rFonts w:ascii="Segoe UI" w:hAnsi="Segoe UI" w:cs="Segoe UI"/>
+          <w:sz w:val="24"/>
+          <w:szCs w:val="24"/>
+        </w:rPr>
+        <w:t>” phải viết liền với dấu “=” và đường dẫn. Không</w:t>
+      </w:r>
+      <w:r>
+        <w:rPr>
+          <w:rFonts w:ascii="Segoe UI" w:hAnsi="Segoe UI" w:cs="Segoe UI"/>
+          <w:sz w:val="24"/>
+          <w:szCs w:val="24"/>
+        </w:rPr>
+        <w:t xml:space="preserve"> được</w:t>
+      </w:r>
+      <w:r>
+        <w:rPr>
+          <w:rFonts w:ascii="Segoe UI" w:hAnsi="Segoe UI" w:cs="Segoe UI"/>
+          <w:sz w:val="24"/>
+          <w:szCs w:val="24"/>
+        </w:rPr>
+        <w:t xml:space="preserve"> sử dụng </w:t>
       </w:r>
       <w:r>
         <w:rPr>
@@ -7812,7 +8489,7 @@
     <w:p>
       <w:pPr>
         <w:pStyle w:val="ListParagraph"/>
-        <w:ind w:left="1800"/>
+        <w:ind w:left="2520"/>
         <w:jc w:val="both"/>
         <w:rPr>
           <w:rFonts w:ascii="Segoe UI" w:hAnsi="Segoe UI" w:cs="Segoe UI"/>
@@ -7854,15 +8531,49 @@
           <w:sz w:val="24"/>
           <w:szCs w:val="24"/>
         </w:rPr>
-        <w:t>list</w:t>
-      </w:r>
-      <w:r>
-        <w:rPr>
-          <w:rFonts w:ascii="Segoe UI" w:hAnsi="Segoe UI" w:cs="Segoe UI"/>
-          <w:sz w:val="24"/>
-          <w:szCs w:val="24"/>
-        </w:rPr>
-        <w:t xml:space="preserve"> : dùng để liệt kê tất cả các file và folder đang có trong dự án.</w:t>
+        <w:t>export</w:t>
+      </w:r>
+      <w:r>
+        <w:rPr>
+          <w:rFonts w:ascii="Segoe UI" w:hAnsi="Segoe UI" w:cs="Segoe UI"/>
+          <w:sz w:val="24"/>
+          <w:szCs w:val="24"/>
+        </w:rPr>
+        <w:t xml:space="preserve"> : dùng để đóng gói một dự án hoặc một nhóm bất kỳ. Kết quả là bạn sẽ được một tệp zip được lưu trong thư mục “share”. Bạn có thể lưu trữ hay chia sẻ cho bất kỳ ai.</w:t>
+      </w:r>
+      <w:r>
+        <w:rPr>
+          <w:rFonts w:ascii="Segoe UI" w:hAnsi="Segoe UI" w:cs="Segoe UI"/>
+          <w:sz w:val="24"/>
+          <w:szCs w:val="24"/>
+        </w:rPr>
+        <w:t xml:space="preserve"> </w:t>
+      </w:r>
+      <w:r>
+        <w:rPr>
+          <w:rFonts w:ascii="Segoe UI" w:hAnsi="Segoe UI" w:cs="Segoe UI"/>
+          <w:sz w:val="24"/>
+          <w:szCs w:val="24"/>
+        </w:rPr>
+        <w:t>Cách dùng giống như lệnh “</w:t>
+      </w:r>
+      <w:r>
+        <w:rPr>
+          <w:rFonts w:ascii="Segoe UI" w:hAnsi="Segoe UI" w:cs="Segoe UI"/>
+          <w:b/>
+          <w:bCs/>
+          <w:sz w:val="24"/>
+          <w:szCs w:val="24"/>
+        </w:rPr>
+        <w:t>move</w:t>
+      </w:r>
+      <w:r>
+        <w:rPr>
+          <w:rFonts w:ascii="Segoe UI" w:hAnsi="Segoe UI" w:cs="Segoe UI"/>
+          <w:sz w:val="24"/>
+          <w:szCs w:val="24"/>
+        </w:rPr>
+        <w:t>”.</w:t>
       </w:r>
     </w:p>
     <w:p>
@@ -7910,6 +8621,62 @@
           <w:sz w:val="24"/>
           <w:szCs w:val="24"/>
         </w:rPr>
+        <w:t>list</w:t>
+      </w:r>
+      <w:r>
+        <w:rPr>
+          <w:rFonts w:ascii="Segoe UI" w:hAnsi="Segoe UI" w:cs="Segoe UI"/>
+          <w:sz w:val="24"/>
+          <w:szCs w:val="24"/>
+        </w:rPr>
+        <w:t xml:space="preserve"> : dùng để liệt kê tất cả các file và folder đang có trong dự án.</w:t>
+      </w:r>
+    </w:p>
+    <w:p>
+      <w:pPr>
+        <w:pStyle w:val="ListParagraph"/>
+        <w:ind w:left="1800"/>
+        <w:jc w:val="both"/>
+        <w:rPr>
+          <w:rFonts w:ascii="Segoe UI" w:hAnsi="Segoe UI" w:cs="Segoe UI"/>
+          <w:sz w:val="24"/>
+          <w:szCs w:val="24"/>
+        </w:rPr>
+      </w:pPr>
+    </w:p>
+    <w:p>
+      <w:pPr>
+        <w:pStyle w:val="ListParagraph"/>
+        <w:numPr>
+          <w:ilvl w:val="1"/>
+          <w:numId w:val="6"/>
+        </w:numPr>
+        <w:jc w:val="both"/>
+        <w:rPr>
+          <w:rFonts w:ascii="Segoe UI" w:hAnsi="Segoe UI" w:cs="Segoe UI"/>
+          <w:sz w:val="24"/>
+          <w:szCs w:val="24"/>
+        </w:rPr>
+      </w:pPr>
+      <w:r>
+        <w:rPr>
+          <w:rFonts w:ascii="Segoe UI" w:hAnsi="Segoe UI" w:cs="Segoe UI"/>
+          <w:b/>
+          <w:bCs/>
+          <w:color w:val="ED7D31" w:themeColor="accent2"/>
+          <w:sz w:val="24"/>
+          <w:szCs w:val="24"/>
+        </w:rPr>
+        <w:t xml:space="preserve">make </w:t>
+      </w:r>
+      <w:r>
+        <w:rPr>
+          <w:rFonts w:ascii="Segoe UI" w:hAnsi="Segoe UI" w:cs="Segoe UI"/>
+          <w:b/>
+          <w:bCs/>
+          <w:sz w:val="24"/>
+          <w:szCs w:val="24"/>
+        </w:rPr>
         <w:t>print</w:t>
       </w:r>
       <w:r>
@@ -7946,51 +8713,107 @@
       <w:r>
         <w:rPr>
           <w:rFonts w:ascii="Segoe UI" w:hAnsi="Segoe UI" w:cs="Segoe UI"/>
-          <w:b/>
-          <w:bCs/>
           <w:color w:val="ED7D31" w:themeColor="accent2"/>
           <w:sz w:val="24"/>
           <w:szCs w:val="24"/>
-        </w:rPr>
-        <w:t xml:space="preserve">make </w:t>
-      </w:r>
-      <w:r>
-        <w:rPr>
-          <w:rFonts w:ascii="Segoe UI" w:hAnsi="Segoe UI" w:cs="Segoe UI"/>
-          <w:b/>
-          <w:bCs/>
-          <w:sz w:val="24"/>
-          <w:szCs w:val="24"/>
-        </w:rPr>
-        <w:t>print.</w:t>
-      </w:r>
-      <w:r>
-        <w:rPr>
-          <w:rFonts w:ascii="Segoe UI" w:hAnsi="Segoe UI" w:cs="Segoe UI"/>
-          <w:b/>
-          <w:bCs/>
+          <w:highlight w:val="black"/>
+        </w:rPr>
+        <w:t xml:space="preserve">  make </w:t>
+      </w:r>
+      <w:r>
+        <w:rPr>
+          <w:rFonts w:ascii="Segoe UI" w:hAnsi="Segoe UI" w:cs="Segoe UI"/>
+          <w:color w:val="F2F2F2" w:themeColor="background1" w:themeShade="F2"/>
+          <w:sz w:val="24"/>
+          <w:szCs w:val="24"/>
+          <w:highlight w:val="black"/>
+        </w:rPr>
+        <w:t>print.VAR1.VAR2</w:t>
+      </w:r>
+      <w:r>
+        <w:rPr>
+          <w:rFonts w:ascii="Segoe UI" w:hAnsi="Segoe UI" w:cs="Segoe UI"/>
+          <w:color w:val="F2F2F2" w:themeColor="background1" w:themeShade="F2"/>
+          <w:sz w:val="24"/>
+          <w:szCs w:val="24"/>
+          <w:highlight w:val="black"/>
+        </w:rPr>
+        <w:t xml:space="preserve"> </w:t>
+      </w:r>
+      <w:r>
+        <w:rPr>
+          <w:rFonts w:ascii="Segoe UI" w:hAnsi="Segoe UI" w:cs="Segoe UI"/>
           <w:color w:val="7F7F7F" w:themeColor="text1" w:themeTint="80"/>
           <w:sz w:val="24"/>
           <w:szCs w:val="24"/>
+          <w:highlight w:val="black"/>
+        </w:rPr>
+        <w:t xml:space="preserve"> </w:t>
+      </w:r>
+      <w:r>
+        <w:rPr>
+          <w:rFonts w:ascii="Segoe UI" w:hAnsi="Segoe UI" w:cs="Segoe UI"/>
+          <w:color w:val="7F7F7F" w:themeColor="text1" w:themeTint="80"/>
+          <w:sz w:val="24"/>
+          <w:szCs w:val="24"/>
+        </w:rPr>
+        <w:t xml:space="preserve"> </w:t>
+      </w:r>
+      <w:r>
+        <w:rPr>
+          <w:rFonts w:ascii="Segoe UI" w:hAnsi="Segoe UI" w:cs="Segoe UI"/>
+          <w:sz w:val="24"/>
+          <w:szCs w:val="24"/>
+        </w:rPr>
+        <w:t xml:space="preserve">: in ra giá trị của 2 biến là </w:t>
+      </w:r>
+      <w:r>
+        <w:rPr>
+          <w:rFonts w:ascii="Segoe UI" w:hAnsi="Segoe UI" w:cs="Segoe UI"/>
+          <w:sz w:val="24"/>
+          <w:szCs w:val="24"/>
+        </w:rPr>
+        <w:t>“</w:t>
+      </w:r>
+      <w:r>
+        <w:rPr>
+          <w:rFonts w:ascii="Segoe UI" w:hAnsi="Segoe UI" w:cs="Segoe UI"/>
+          <w:b/>
+          <w:bCs/>
+          <w:sz w:val="24"/>
+          <w:szCs w:val="24"/>
         </w:rPr>
         <w:t>VAR1</w:t>
       </w:r>
       <w:r>
         <w:rPr>
           <w:rFonts w:ascii="Segoe UI" w:hAnsi="Segoe UI" w:cs="Segoe UI"/>
-          <w:b/>
-          <w:bCs/>
-          <w:sz w:val="24"/>
-          <w:szCs w:val="24"/>
-        </w:rPr>
-        <w:t>.</w:t>
-      </w:r>
-      <w:r>
-        <w:rPr>
-          <w:rFonts w:ascii="Segoe UI" w:hAnsi="Segoe UI" w:cs="Segoe UI"/>
-          <w:b/>
-          <w:bCs/>
-          <w:color w:val="7F7F7F" w:themeColor="text1" w:themeTint="80"/>
+          <w:sz w:val="24"/>
+          <w:szCs w:val="24"/>
+        </w:rPr>
+        <w:t xml:space="preserve">“ </w:t>
+      </w:r>
+      <w:r>
+        <w:rPr>
+          <w:rFonts w:ascii="Segoe UI" w:hAnsi="Segoe UI" w:cs="Segoe UI"/>
+          <w:sz w:val="24"/>
+          <w:szCs w:val="24"/>
+        </w:rPr>
+        <w:t xml:space="preserve">và </w:t>
+      </w:r>
+      <w:r>
+        <w:rPr>
+          <w:rFonts w:ascii="Segoe UI" w:hAnsi="Segoe UI" w:cs="Segoe UI"/>
+          <w:sz w:val="24"/>
+          <w:szCs w:val="24"/>
+        </w:rPr>
+        <w:t>“</w:t>
+      </w:r>
+      <w:r>
+        <w:rPr>
+          <w:rFonts w:ascii="Segoe UI" w:hAnsi="Segoe UI" w:cs="Segoe UI"/>
+          <w:b/>
+          <w:bCs/>
           <w:sz w:val="24"/>
           <w:szCs w:val="24"/>
         </w:rPr>
@@ -7999,66 +8822,10 @@
       <w:r>
         <w:rPr>
           <w:rFonts w:ascii="Segoe UI" w:hAnsi="Segoe UI" w:cs="Segoe UI"/>
-          <w:color w:val="7F7F7F" w:themeColor="text1" w:themeTint="80"/>
-          <w:sz w:val="24"/>
-          <w:szCs w:val="24"/>
-        </w:rPr>
-        <w:t xml:space="preserve"> </w:t>
-      </w:r>
-      <w:r>
-        <w:rPr>
-          <w:rFonts w:ascii="Segoe UI" w:hAnsi="Segoe UI" w:cs="Segoe UI"/>
-          <w:sz w:val="24"/>
-          <w:szCs w:val="24"/>
-        </w:rPr>
-        <w:t xml:space="preserve">: in ra giá trị của 2 biến là </w:t>
-      </w:r>
-      <w:r>
-        <w:rPr>
-          <w:rFonts w:ascii="Segoe UI" w:hAnsi="Segoe UI" w:cs="Segoe UI"/>
-          <w:b/>
-          <w:bCs/>
-          <w:color w:val="7F7F7F" w:themeColor="text1" w:themeTint="80"/>
-          <w:sz w:val="24"/>
-          <w:szCs w:val="24"/>
-        </w:rPr>
-        <w:t>VAR1</w:t>
-      </w:r>
-      <w:r>
-        <w:rPr>
-          <w:rFonts w:ascii="Segoe UI" w:hAnsi="Segoe UI" w:cs="Segoe UI"/>
-          <w:color w:val="7F7F7F" w:themeColor="text1" w:themeTint="80"/>
-          <w:sz w:val="24"/>
-          <w:szCs w:val="24"/>
-        </w:rPr>
-        <w:t xml:space="preserve"> </w:t>
-      </w:r>
-      <w:r>
-        <w:rPr>
-          <w:rFonts w:ascii="Segoe UI" w:hAnsi="Segoe UI" w:cs="Segoe UI"/>
-          <w:sz w:val="24"/>
-          <w:szCs w:val="24"/>
-        </w:rPr>
-        <w:t xml:space="preserve">và </w:t>
-      </w:r>
-      <w:r>
-        <w:rPr>
-          <w:rFonts w:ascii="Segoe UI" w:hAnsi="Segoe UI" w:cs="Segoe UI"/>
-          <w:b/>
-          <w:bCs/>
-          <w:color w:val="7F7F7F" w:themeColor="text1" w:themeTint="80"/>
-          <w:sz w:val="24"/>
-          <w:szCs w:val="24"/>
-        </w:rPr>
-        <w:t>VAR2</w:t>
-      </w:r>
-      <w:r>
-        <w:rPr>
-          <w:rFonts w:ascii="Segoe UI" w:hAnsi="Segoe UI" w:cs="Segoe UI"/>
-          <w:sz w:val="24"/>
-          <w:szCs w:val="24"/>
-        </w:rPr>
-        <w:t>.</w:t>
+          <w:sz w:val="24"/>
+          <w:szCs w:val="24"/>
+        </w:rPr>
+        <w:t>”.</w:t>
       </w:r>
     </w:p>
     <w:p>
@@ -8081,7 +8848,41 @@
           <w:sz w:val="24"/>
           <w:szCs w:val="24"/>
         </w:rPr>
-        <w:t>Tương tự nếu in nhiều biến sẽ phân cách nhau bởi dấu chấm.</w:t>
+        <w:t>Tương tự nếu in nhiều biến sẽ phân cách nhau bởi dấu chấm</w:t>
+      </w:r>
+      <w:r>
+        <w:rPr>
+          <w:rFonts w:ascii="Segoe UI" w:hAnsi="Segoe UI" w:cs="Segoe UI"/>
+          <w:sz w:val="24"/>
+          <w:szCs w:val="24"/>
+        </w:rPr>
+        <w:t xml:space="preserve"> “</w:t>
+      </w:r>
+      <w:r>
+        <w:rPr>
+          <w:rFonts w:ascii="Segoe UI" w:hAnsi="Segoe UI" w:cs="Segoe UI"/>
+          <w:b/>
+          <w:bCs/>
+          <w:sz w:val="24"/>
+          <w:szCs w:val="24"/>
+        </w:rPr>
+        <w:t>.</w:t>
+      </w:r>
+      <w:r>
+        <w:rPr>
+          <w:rFonts w:ascii="Segoe UI" w:hAnsi="Segoe UI" w:cs="Segoe UI"/>
+          <w:sz w:val="24"/>
+          <w:szCs w:val="24"/>
+        </w:rPr>
+        <w:t>”</w:t>
+      </w:r>
+      <w:r>
+        <w:rPr>
+          <w:rFonts w:ascii="Segoe UI" w:hAnsi="Segoe UI" w:cs="Segoe UI"/>
+          <w:sz w:val="24"/>
+          <w:szCs w:val="24"/>
+        </w:rPr>
+        <w:t>.</w:t>
       </w:r>
     </w:p>
     <w:p>
@@ -8104,7 +8905,454 @@
           <w:sz w:val="24"/>
           <w:szCs w:val="24"/>
         </w:rPr>
-        <w:t>Câu lệnh này chỉ sử dụng cho Admin hoặc nhà phát triển Framework.</w:t>
+        <w:t>Câu lệnh này chỉ sử dụng cho Admin hoặc</w:t>
+      </w:r>
+      <w:r>
+        <w:rPr>
+          <w:rFonts w:ascii="Segoe UI" w:hAnsi="Segoe UI" w:cs="Segoe UI"/>
+          <w:sz w:val="24"/>
+          <w:szCs w:val="24"/>
+        </w:rPr>
+        <w:t xml:space="preserve"> nếu bạn là</w:t>
+      </w:r>
+      <w:r>
+        <w:rPr>
+          <w:rFonts w:ascii="Segoe UI" w:hAnsi="Segoe UI" w:cs="Segoe UI"/>
+          <w:sz w:val="24"/>
+          <w:szCs w:val="24"/>
+        </w:rPr>
+        <w:t xml:space="preserve"> nhà phát triển Framework.</w:t>
+      </w:r>
+    </w:p>
+    <w:p>
+      <w:pPr>
+        <w:pStyle w:val="ListParagraph"/>
+        <w:ind w:left="2520"/>
+        <w:jc w:val="both"/>
+        <w:rPr>
+          <w:rFonts w:ascii="Segoe UI" w:hAnsi="Segoe UI" w:cs="Segoe UI"/>
+          <w:sz w:val="24"/>
+          <w:szCs w:val="24"/>
+        </w:rPr>
+      </w:pPr>
+    </w:p>
+    <w:p>
+      <w:pPr>
+        <w:pStyle w:val="ListParagraph"/>
+        <w:numPr>
+          <w:ilvl w:val="1"/>
+          <w:numId w:val="6"/>
+        </w:numPr>
+        <w:jc w:val="both"/>
+        <w:rPr>
+          <w:rFonts w:ascii="Segoe UI" w:hAnsi="Segoe UI" w:cs="Segoe UI"/>
+          <w:sz w:val="24"/>
+          <w:szCs w:val="24"/>
+        </w:rPr>
+      </w:pPr>
+      <w:r>
+        <w:rPr>
+          <w:rFonts w:ascii="Segoe UI" w:hAnsi="Segoe UI" w:cs="Segoe UI"/>
+          <w:b/>
+          <w:bCs/>
+          <w:color w:val="ED7D31" w:themeColor="accent2"/>
+          <w:sz w:val="24"/>
+          <w:szCs w:val="24"/>
+        </w:rPr>
+        <w:t xml:space="preserve">make </w:t>
+      </w:r>
+      <w:r>
+        <w:rPr>
+          <w:rFonts w:ascii="Segoe UI" w:hAnsi="Segoe UI" w:cs="Segoe UI"/>
+          <w:b/>
+          <w:bCs/>
+          <w:sz w:val="24"/>
+          <w:szCs w:val="24"/>
+        </w:rPr>
+        <w:t>…</w:t>
+      </w:r>
+      <w:r>
+        <w:rPr>
+          <w:rFonts w:ascii="Segoe UI" w:hAnsi="Segoe UI" w:cs="Segoe UI"/>
+          <w:b/>
+          <w:bCs/>
+          <w:sz w:val="24"/>
+          <w:szCs w:val="24"/>
+        </w:rPr>
+        <w:t xml:space="preserve"> </w:t>
+      </w:r>
+      <w:r>
+        <w:rPr>
+          <w:rFonts w:ascii="Segoe UI" w:hAnsi="Segoe UI" w:cs="Segoe UI"/>
+          <w:b/>
+          <w:bCs/>
+          <w:sz w:val="24"/>
+          <w:szCs w:val="24"/>
+        </w:rPr>
+        <w:t xml:space="preserve"> </w:t>
+      </w:r>
+      <w:r>
+        <w:rPr>
+          <w:rFonts w:ascii="Segoe UI" w:hAnsi="Segoe UI" w:cs="Segoe UI"/>
+          <w:b/>
+          <w:bCs/>
+          <w:color w:val="0070C0"/>
+          <w:sz w:val="24"/>
+          <w:szCs w:val="24"/>
+        </w:rPr>
+        <w:t xml:space="preserve">plist </w:t>
+      </w:r>
+      <w:r>
+        <w:rPr>
+          <w:rFonts w:ascii="Segoe UI" w:hAnsi="Segoe UI" w:cs="Segoe UI"/>
+          <w:sz w:val="24"/>
+          <w:szCs w:val="24"/>
+        </w:rPr>
+        <w:t>:</w:t>
+      </w:r>
+      <w:r>
+        <w:rPr>
+          <w:rFonts w:ascii="Segoe UI" w:hAnsi="Segoe UI" w:cs="Segoe UI"/>
+          <w:sz w:val="24"/>
+          <w:szCs w:val="24"/>
+        </w:rPr>
+        <w:t xml:space="preserve"> </w:t>
+      </w:r>
+      <w:r>
+        <w:rPr>
+          <w:rFonts w:ascii="Segoe UI" w:hAnsi="Segoe UI" w:cs="Segoe UI"/>
+          <w:sz w:val="24"/>
+          <w:szCs w:val="24"/>
+        </w:rPr>
+        <w:t xml:space="preserve">biến </w:t>
+      </w:r>
+      <w:r>
+        <w:rPr>
+          <w:rFonts w:ascii="Segoe UI" w:hAnsi="Segoe UI" w:cs="Segoe UI"/>
+          <w:sz w:val="24"/>
+          <w:szCs w:val="24"/>
+        </w:rPr>
+        <w:t>“plist”</w:t>
+      </w:r>
+      <w:r>
+        <w:rPr>
+          <w:rFonts w:ascii="Segoe UI" w:hAnsi="Segoe UI" w:cs="Segoe UI"/>
+          <w:sz w:val="24"/>
+          <w:szCs w:val="24"/>
+        </w:rPr>
+        <w:t xml:space="preserve"> cho phép người dùng </w:t>
+      </w:r>
+      <w:r>
+        <w:rPr>
+          <w:rFonts w:ascii="Segoe UI" w:hAnsi="Segoe UI" w:cs="Segoe UI"/>
+          <w:sz w:val="24"/>
+          <w:szCs w:val="24"/>
+        </w:rPr>
+        <w:t>thực thi các lệnh “</w:t>
+      </w:r>
+      <w:r>
+        <w:rPr>
+          <w:rFonts w:ascii="Segoe UI" w:hAnsi="Segoe UI" w:cs="Segoe UI"/>
+          <w:b/>
+          <w:bCs/>
+          <w:color w:val="ED7D31" w:themeColor="accent2"/>
+          <w:sz w:val="24"/>
+          <w:szCs w:val="24"/>
+        </w:rPr>
+        <w:t>make</w:t>
+      </w:r>
+      <w:r>
+        <w:rPr>
+          <w:rFonts w:ascii="Segoe UI" w:hAnsi="Segoe UI" w:cs="Segoe UI"/>
+          <w:sz w:val="24"/>
+          <w:szCs w:val="24"/>
+        </w:rPr>
+        <w:t>” trên nhiều dự án cùng một lúc, giúp đẩy nhanh quá trình lấy báo cáo khi chúng đã</w:t>
+      </w:r>
+      <w:r>
+        <w:rPr>
+          <w:rFonts w:ascii="Segoe UI" w:hAnsi="Segoe UI" w:cs="Segoe UI"/>
+          <w:sz w:val="24"/>
+          <w:szCs w:val="24"/>
+        </w:rPr>
+        <w:t xml:space="preserve"> được</w:t>
+      </w:r>
+      <w:r>
+        <w:rPr>
+          <w:rFonts w:ascii="Segoe UI" w:hAnsi="Segoe UI" w:cs="Segoe UI"/>
+          <w:sz w:val="24"/>
+          <w:szCs w:val="24"/>
+        </w:rPr>
+        <w:t xml:space="preserve"> thực thi ổn định.</w:t>
+      </w:r>
+    </w:p>
+    <w:p>
+      <w:pPr>
+        <w:pStyle w:val="ListParagraph"/>
+        <w:numPr>
+          <w:ilvl w:val="2"/>
+          <w:numId w:val="6"/>
+        </w:numPr>
+        <w:jc w:val="both"/>
+        <w:rPr>
+          <w:rFonts w:ascii="Segoe UI" w:hAnsi="Segoe UI" w:cs="Segoe UI"/>
+          <w:sz w:val="24"/>
+          <w:szCs w:val="24"/>
+        </w:rPr>
+      </w:pPr>
+      <w:r>
+        <w:rPr>
+          <w:rFonts w:ascii="Segoe UI" w:hAnsi="Segoe UI" w:cs="Segoe UI"/>
+          <w:sz w:val="24"/>
+          <w:szCs w:val="24"/>
+        </w:rPr>
+        <w:t xml:space="preserve">Ví dụ </w:t>
+      </w:r>
+      <w:r>
+        <w:rPr>
+          <w:rFonts w:ascii="Segoe UI" w:hAnsi="Segoe UI" w:cs="Segoe UI"/>
+          <w:sz w:val="24"/>
+          <w:szCs w:val="24"/>
+        </w:rPr>
+        <w:t xml:space="preserve">: </w:t>
+      </w:r>
+      <w:r>
+        <w:rPr>
+          <w:rFonts w:ascii="Segoe UI" w:hAnsi="Segoe UI" w:cs="Segoe UI"/>
+          <w:color w:val="ED7D31" w:themeColor="accent2"/>
+          <w:sz w:val="24"/>
+          <w:szCs w:val="24"/>
+          <w:highlight w:val="black"/>
+        </w:rPr>
+        <w:t xml:space="preserve">  make </w:t>
+      </w:r>
+      <w:r>
+        <w:rPr>
+          <w:rFonts w:ascii="Segoe UI" w:hAnsi="Segoe UI" w:cs="Segoe UI"/>
+          <w:color w:val="F2F2F2" w:themeColor="background1" w:themeShade="F2"/>
+          <w:sz w:val="24"/>
+          <w:szCs w:val="24"/>
+          <w:highlight w:val="black"/>
+        </w:rPr>
+        <w:t xml:space="preserve">force report  </w:t>
+      </w:r>
+      <w:r>
+        <w:rPr>
+          <w:rFonts w:ascii="Segoe UI" w:hAnsi="Segoe UI" w:cs="Segoe UI"/>
+          <w:color w:val="F2F2F2" w:themeColor="background1" w:themeShade="F2"/>
+          <w:sz w:val="24"/>
+          <w:szCs w:val="24"/>
+          <w:highlight w:val="black"/>
+        </w:rPr>
+        <w:t>plist</w:t>
+      </w:r>
+      <w:r>
+        <w:rPr>
+          <w:rFonts w:ascii="Segoe UI" w:hAnsi="Segoe UI" w:cs="Segoe UI"/>
+          <w:color w:val="F2F2F2" w:themeColor="background1" w:themeShade="F2"/>
+          <w:sz w:val="24"/>
+          <w:szCs w:val="24"/>
+          <w:highlight w:val="black"/>
+        </w:rPr>
+        <w:t>=”test1  group1/proj1  group1/proj2”</w:t>
+      </w:r>
+      <w:r>
+        <w:rPr>
+          <w:rFonts w:ascii="Segoe UI" w:hAnsi="Segoe UI" w:cs="Segoe UI"/>
+          <w:color w:val="F2F2F2" w:themeColor="background1" w:themeShade="F2"/>
+          <w:sz w:val="24"/>
+          <w:szCs w:val="24"/>
+          <w:highlight w:val="black"/>
+        </w:rPr>
+        <w:t xml:space="preserve"> </w:t>
+      </w:r>
+      <w:r>
+        <w:rPr>
+          <w:rFonts w:ascii="Segoe UI" w:hAnsi="Segoe UI" w:cs="Segoe UI"/>
+          <w:color w:val="7F7F7F" w:themeColor="text1" w:themeTint="80"/>
+          <w:sz w:val="24"/>
+          <w:szCs w:val="24"/>
+          <w:highlight w:val="black"/>
+        </w:rPr>
+        <w:t xml:space="preserve"> </w:t>
+      </w:r>
+      <w:r>
+        <w:rPr>
+          <w:rFonts w:ascii="Segoe UI" w:hAnsi="Segoe UI" w:cs="Segoe UI"/>
+          <w:sz w:val="24"/>
+          <w:szCs w:val="24"/>
+        </w:rPr>
+        <w:t xml:space="preserve"> </w:t>
+      </w:r>
+      <w:r>
+        <w:rPr>
+          <w:rFonts w:ascii="Segoe UI" w:hAnsi="Segoe UI" w:cs="Segoe UI"/>
+          <w:sz w:val="24"/>
+          <w:szCs w:val="24"/>
+        </w:rPr>
+        <w:t xml:space="preserve">: </w:t>
+      </w:r>
+      <w:r>
+        <w:rPr>
+          <w:rFonts w:ascii="Segoe UI" w:hAnsi="Segoe UI" w:cs="Segoe UI"/>
+          <w:sz w:val="24"/>
+          <w:szCs w:val="24"/>
+        </w:rPr>
+        <w:t>trong ví dụ trên, ta sẽ thực hiện “</w:t>
+      </w:r>
+      <w:r>
+        <w:rPr>
+          <w:rFonts w:ascii="Segoe UI" w:hAnsi="Segoe UI" w:cs="Segoe UI"/>
+          <w:b/>
+          <w:bCs/>
+          <w:color w:val="ED7D31" w:themeColor="accent2"/>
+          <w:sz w:val="24"/>
+          <w:szCs w:val="24"/>
+        </w:rPr>
+        <w:t xml:space="preserve">make </w:t>
+      </w:r>
+      <w:r>
+        <w:rPr>
+          <w:rFonts w:ascii="Segoe UI" w:hAnsi="Segoe UI" w:cs="Segoe UI"/>
+          <w:b/>
+          <w:bCs/>
+          <w:sz w:val="24"/>
+          <w:szCs w:val="24"/>
+        </w:rPr>
+        <w:t>clean build run report</w:t>
+      </w:r>
+      <w:r>
+        <w:rPr>
+          <w:rFonts w:ascii="Segoe UI" w:hAnsi="Segoe UI" w:cs="Segoe UI"/>
+          <w:sz w:val="24"/>
+          <w:szCs w:val="24"/>
+        </w:rPr>
+        <w:t>” trên lần lượt các dự án “</w:t>
+      </w:r>
+      <w:r>
+        <w:rPr>
+          <w:rFonts w:ascii="Segoe UI" w:hAnsi="Segoe UI" w:cs="Segoe UI"/>
+          <w:b/>
+          <w:bCs/>
+          <w:sz w:val="24"/>
+          <w:szCs w:val="24"/>
+        </w:rPr>
+        <w:t>test1</w:t>
+      </w:r>
+      <w:r>
+        <w:rPr>
+          <w:rFonts w:ascii="Segoe UI" w:hAnsi="Segoe UI" w:cs="Segoe UI"/>
+          <w:sz w:val="24"/>
+          <w:szCs w:val="24"/>
+        </w:rPr>
+        <w:t>”, “</w:t>
+      </w:r>
+      <w:r>
+        <w:rPr>
+          <w:rFonts w:ascii="Segoe UI" w:hAnsi="Segoe UI" w:cs="Segoe UI"/>
+          <w:b/>
+          <w:bCs/>
+          <w:sz w:val="24"/>
+          <w:szCs w:val="24"/>
+        </w:rPr>
+        <w:t>group1/proj1</w:t>
+      </w:r>
+      <w:r>
+        <w:rPr>
+          <w:rFonts w:ascii="Segoe UI" w:hAnsi="Segoe UI" w:cs="Segoe UI"/>
+          <w:sz w:val="24"/>
+          <w:szCs w:val="24"/>
+        </w:rPr>
+        <w:t>”, và “</w:t>
+      </w:r>
+      <w:r>
+        <w:rPr>
+          <w:rFonts w:ascii="Segoe UI" w:hAnsi="Segoe UI" w:cs="Segoe UI"/>
+          <w:b/>
+          <w:bCs/>
+          <w:sz w:val="24"/>
+          <w:szCs w:val="24"/>
+        </w:rPr>
+        <w:t>group1/proj2</w:t>
+      </w:r>
+      <w:r>
+        <w:rPr>
+          <w:rFonts w:ascii="Segoe UI" w:hAnsi="Segoe UI" w:cs="Segoe UI"/>
+          <w:sz w:val="24"/>
+          <w:szCs w:val="24"/>
+        </w:rPr>
+        <w:t>”.</w:t>
+      </w:r>
+    </w:p>
+    <w:p>
+      <w:pPr>
+        <w:pStyle w:val="ListParagraph"/>
+        <w:numPr>
+          <w:ilvl w:val="2"/>
+          <w:numId w:val="6"/>
+        </w:numPr>
+        <w:jc w:val="both"/>
+        <w:rPr>
+          <w:rFonts w:ascii="Segoe UI" w:hAnsi="Segoe UI" w:cs="Segoe UI"/>
+          <w:sz w:val="24"/>
+          <w:szCs w:val="24"/>
+        </w:rPr>
+      </w:pPr>
+      <w:r>
+        <w:rPr>
+          <w:rFonts w:ascii="Segoe UI" w:hAnsi="Segoe UI" w:cs="Segoe UI"/>
+          <w:sz w:val="24"/>
+          <w:szCs w:val="24"/>
+        </w:rPr>
+        <w:t>Lưu ý : biến “</w:t>
+      </w:r>
+      <w:r>
+        <w:rPr>
+          <w:rFonts w:ascii="Segoe UI" w:hAnsi="Segoe UI" w:cs="Segoe UI"/>
+          <w:sz w:val="24"/>
+          <w:szCs w:val="24"/>
+        </w:rPr>
+        <w:t>plist</w:t>
+      </w:r>
+      <w:r>
+        <w:rPr>
+          <w:rFonts w:ascii="Segoe UI" w:hAnsi="Segoe UI" w:cs="Segoe UI"/>
+          <w:sz w:val="24"/>
+          <w:szCs w:val="24"/>
+        </w:rPr>
+        <w:t xml:space="preserve">” phải viết liền với dấu “=” và </w:t>
+      </w:r>
+      <w:r>
+        <w:rPr>
+          <w:rFonts w:ascii="Segoe UI" w:hAnsi="Segoe UI" w:cs="Segoe UI"/>
+          <w:sz w:val="24"/>
+          <w:szCs w:val="24"/>
+        </w:rPr>
+        <w:t>cụm “{các dự án}”</w:t>
+      </w:r>
+      <w:r>
+        <w:rPr>
+          <w:rFonts w:ascii="Segoe UI" w:hAnsi="Segoe UI" w:cs="Segoe UI"/>
+          <w:sz w:val="24"/>
+          <w:szCs w:val="24"/>
+        </w:rPr>
+        <w:t>. Không</w:t>
+      </w:r>
+      <w:r>
+        <w:rPr>
+          <w:rFonts w:ascii="Segoe UI" w:hAnsi="Segoe UI" w:cs="Segoe UI"/>
+          <w:sz w:val="24"/>
+          <w:szCs w:val="24"/>
+        </w:rPr>
+        <w:t xml:space="preserve"> được</w:t>
+      </w:r>
+      <w:r>
+        <w:rPr>
+          <w:rFonts w:ascii="Segoe UI" w:hAnsi="Segoe UI" w:cs="Segoe UI"/>
+          <w:sz w:val="24"/>
+          <w:szCs w:val="24"/>
+        </w:rPr>
+        <w:t xml:space="preserve"> sử dụng khoảng trắng ở giữa.</w:t>
       </w:r>
     </w:p>
     <w:p>
@@ -8220,6 +9468,7 @@
           <w:sz w:val="24"/>
           <w:szCs w:val="24"/>
         </w:rPr>
+        <w:lastRenderedPageBreak/>
         <w:t>Trong một dự án, mỗi một tên file là duy nhất ở toàn bộ các thư mục. Bạn không được phép biên dịch 2 tên file giống nhau vì nó cũng có thể xảy ra xung đột tại đầu ra.</w:t>
       </w:r>
     </w:p>
@@ -8509,7 +9758,6 @@
           <w:sz w:val="24"/>
           <w:szCs w:val="24"/>
         </w:rPr>
-        <w:lastRenderedPageBreak/>
         <w:drawing>
           <wp:inline distT="0" distB="0" distL="0" distR="0" wp14:anchorId="02A37F84" wp14:editId="127656E0">
             <wp:extent cx="3685577" cy="1662545"/>
@@ -8953,6 +10201,7 @@
           <w:sz w:val="24"/>
           <w:szCs w:val="24"/>
         </w:rPr>
+        <w:lastRenderedPageBreak/>
         <w:drawing>
           <wp:inline distT="0" distB="0" distL="0" distR="0" wp14:anchorId="299C957C" wp14:editId="69A7A8E4">
             <wp:extent cx="3858491" cy="1366424"/>
@@ -9163,7 +10412,6 @@
           <w:sz w:val="24"/>
           <w:szCs w:val="24"/>
         </w:rPr>
-        <w:lastRenderedPageBreak/>
         <w:t>Trong ví dụ trên, tôi có 3 điều kiện cần kiểm thử. Chỉ cần một trong số các điều kiện sai, thì cả hàm kiểm thử sẽ mang kết quả là thất bại. Vì vậy, ta có thể nói “</w:t>
       </w:r>
       <w:r>
@@ -9538,6 +10786,7 @@
           <w:sz w:val="24"/>
           <w:szCs w:val="24"/>
         </w:rPr>
+        <w:lastRenderedPageBreak/>
         <w:drawing>
           <wp:inline distT="0" distB="0" distL="0" distR="0" wp14:anchorId="1D5973FC" wp14:editId="1324DFF4">
             <wp:extent cx="4287982" cy="858781"/>
@@ -9756,7 +11005,6 @@
           <w:sz w:val="24"/>
           <w:szCs w:val="24"/>
         </w:rPr>
-        <w:lastRenderedPageBreak/>
         <w:drawing>
           <wp:inline distT="0" distB="0" distL="0" distR="0" wp14:anchorId="053A7AE6" wp14:editId="12EF3BE0">
             <wp:extent cx="3941618" cy="1293247"/>
@@ -10046,6 +11294,7 @@
           <w:sz w:val="24"/>
           <w:szCs w:val="24"/>
         </w:rPr>
+        <w:lastRenderedPageBreak/>
         <w:t>Để chạy code coverage, bạn truy cập “</w:t>
       </w:r>
       <w:r>
@@ -10392,7 +11641,6 @@
           <w:sz w:val="24"/>
           <w:szCs w:val="24"/>
         </w:rPr>
-        <w:lastRenderedPageBreak/>
         <w:drawing>
           <wp:inline distT="0" distB="0" distL="0" distR="0" wp14:anchorId="4E2D11F9" wp14:editId="3E013B55">
             <wp:extent cx="2813099" cy="1339571"/>
@@ -10864,6 +12112,7 @@
           <w:sz w:val="24"/>
           <w:szCs w:val="24"/>
         </w:rPr>
+        <w:lastRenderedPageBreak/>
         <w:drawing>
           <wp:inline distT="0" distB="0" distL="0" distR="0" wp14:anchorId="045245DF" wp14:editId="29C840BD">
             <wp:extent cx="2611582" cy="900939"/>
@@ -10955,6 +12204,13 @@
           </wp:inline>
         </w:drawing>
       </w:r>
+    </w:p>
+    <w:p>
+      <w:pPr>
+        <w:pStyle w:val="ListParagraph"/>
+        <w:ind w:left="1800"/>
+        <w:jc w:val="both"/>
+      </w:pPr>
     </w:p>
     <w:p>
       <w:pPr>

</xml_diff>

<commit_message>
[1.0.5] update doc file (en)
</commit_message>
<xml_diff>
--- a/doc/Readme.vi.docx
+++ b/doc/Readme.vi.docx
@@ -5300,27 +5300,7 @@
           <w:sz w:val="24"/>
           <w:szCs w:val="24"/>
         </w:rPr>
-        <w:t>[</w:t>
-      </w:r>
-      <w:r>
-        <w:rPr>
-          <w:rFonts w:ascii="Segoe UI" w:hAnsi="Segoe UI" w:cs="Segoe UI"/>
-          <w:b/>
-          <w:bCs/>
-          <w:sz w:val="24"/>
-          <w:szCs w:val="24"/>
-        </w:rPr>
-        <w:t>en</w:t>
-      </w:r>
-      <w:r>
-        <w:rPr>
-          <w:rFonts w:ascii="Segoe UI" w:hAnsi="Segoe UI" w:cs="Segoe UI"/>
-          <w:b/>
-          <w:bCs/>
-          <w:sz w:val="24"/>
-          <w:szCs w:val="24"/>
-        </w:rPr>
-        <w:t>]</w:t>
+        <w:t>vi</w:t>
       </w:r>
       <w:r>
         <w:rPr>
@@ -8728,17 +8708,7 @@
           <w:szCs w:val="24"/>
           <w:highlight w:val="black"/>
         </w:rPr>
-        <w:t>print.VAR1.VAR2</w:t>
-      </w:r>
-      <w:r>
-        <w:rPr>
-          <w:rFonts w:ascii="Segoe UI" w:hAnsi="Segoe UI" w:cs="Segoe UI"/>
-          <w:color w:val="F2F2F2" w:themeColor="background1" w:themeShade="F2"/>
-          <w:sz w:val="24"/>
-          <w:szCs w:val="24"/>
-          <w:highlight w:val="black"/>
-        </w:rPr>
-        <w:t xml:space="preserve"> </w:t>
+        <w:t xml:space="preserve">print.VAR1.VAR2 </w:t>
       </w:r>
       <w:r>
         <w:rPr>
@@ -9106,15 +9076,7 @@
           <w:sz w:val="24"/>
           <w:szCs w:val="24"/>
         </w:rPr>
-        <w:t xml:space="preserve">Ví dụ </w:t>
-      </w:r>
-      <w:r>
-        <w:rPr>
-          <w:rFonts w:ascii="Segoe UI" w:hAnsi="Segoe UI" w:cs="Segoe UI"/>
-          <w:sz w:val="24"/>
-          <w:szCs w:val="24"/>
-        </w:rPr>
-        <w:t xml:space="preserve">: </w:t>
+        <w:t xml:space="preserve">Ví dụ : </w:t>
       </w:r>
       <w:r>
         <w:rPr>
@@ -9154,12 +9116,12 @@
           <w:szCs w:val="24"/>
           <w:highlight w:val="black"/>
         </w:rPr>
-        <w:t>=”test1  group1/proj1  group1/proj2”</w:t>
-      </w:r>
-      <w:r>
-        <w:rPr>
-          <w:rFonts w:ascii="Segoe UI" w:hAnsi="Segoe UI" w:cs="Segoe UI"/>
-          <w:color w:val="F2F2F2" w:themeColor="background1" w:themeShade="F2"/>
+        <w:t xml:space="preserve">=”test1  group1/proj1  group1/proj2” </w:t>
+      </w:r>
+      <w:r>
+        <w:rPr>
+          <w:rFonts w:ascii="Segoe UI" w:hAnsi="Segoe UI" w:cs="Segoe UI"/>
+          <w:color w:val="7F7F7F" w:themeColor="text1" w:themeTint="80"/>
           <w:sz w:val="24"/>
           <w:szCs w:val="24"/>
           <w:highlight w:val="black"/>
@@ -9169,28 +9131,10 @@
       <w:r>
         <w:rPr>
           <w:rFonts w:ascii="Segoe UI" w:hAnsi="Segoe UI" w:cs="Segoe UI"/>
-          <w:color w:val="7F7F7F" w:themeColor="text1" w:themeTint="80"/>
-          <w:sz w:val="24"/>
-          <w:szCs w:val="24"/>
-          <w:highlight w:val="black"/>
-        </w:rPr>
-        <w:t xml:space="preserve"> </w:t>
-      </w:r>
-      <w:r>
-        <w:rPr>
-          <w:rFonts w:ascii="Segoe UI" w:hAnsi="Segoe UI" w:cs="Segoe UI"/>
-          <w:sz w:val="24"/>
-          <w:szCs w:val="24"/>
-        </w:rPr>
-        <w:t xml:space="preserve"> </w:t>
-      </w:r>
-      <w:r>
-        <w:rPr>
-          <w:rFonts w:ascii="Segoe UI" w:hAnsi="Segoe UI" w:cs="Segoe UI"/>
-          <w:sz w:val="24"/>
-          <w:szCs w:val="24"/>
-        </w:rPr>
-        <w:t xml:space="preserve">: </w:t>
+          <w:sz w:val="24"/>
+          <w:szCs w:val="24"/>
+        </w:rPr>
+        <w:t xml:space="preserve"> : </w:t>
       </w:r>
       <w:r>
         <w:rPr>
@@ -12310,25 +12254,41 @@
           <w:sz w:val="24"/>
           <w:szCs w:val="24"/>
         </w:rPr>
-        <w:t xml:space="preserve">===================== </w:t>
-      </w:r>
-      <w:r>
-        <w:rPr>
-          <w:rFonts w:ascii="Segoe UI" w:hAnsi="Segoe UI" w:cs="Segoe UI"/>
-          <w:b/>
-          <w:bCs/>
-          <w:sz w:val="28"/>
-          <w:szCs w:val="28"/>
+        <w:t>=====================</w:t>
+      </w:r>
+      <w:r>
+        <w:rPr>
+          <w:rFonts w:ascii="Segoe UI" w:hAnsi="Segoe UI" w:cs="Segoe UI"/>
+          <w:sz w:val="24"/>
+          <w:szCs w:val="24"/>
+        </w:rPr>
+        <w:t>==</w:t>
+      </w:r>
+      <w:r>
+        <w:rPr>
+          <w:rFonts w:ascii="Segoe UI" w:hAnsi="Segoe UI" w:cs="Segoe UI"/>
+          <w:sz w:val="24"/>
+          <w:szCs w:val="24"/>
+        </w:rPr>
+        <w:t>=====================</w:t>
+      </w:r>
+    </w:p>
+    <w:p>
+      <w:pPr>
+        <w:jc w:val="center"/>
+        <w:rPr>
+          <w:rFonts w:ascii="Segoe UI" w:hAnsi="Segoe UI" w:cs="Segoe UI"/>
+          <w:sz w:val="24"/>
+          <w:szCs w:val="24"/>
+        </w:rPr>
+      </w:pPr>
+      <w:r>
+        <w:rPr>
+          <w:rFonts w:ascii="Segoe UI" w:hAnsi="Segoe UI" w:cs="Segoe UI"/>
+          <w:sz w:val="24"/>
+          <w:szCs w:val="24"/>
         </w:rPr>
         <w:t>HẾT</w:t>
-      </w:r>
-      <w:r>
-        <w:rPr>
-          <w:rFonts w:ascii="Segoe UI" w:hAnsi="Segoe UI" w:cs="Segoe UI"/>
-          <w:sz w:val="24"/>
-          <w:szCs w:val="24"/>
-        </w:rPr>
-        <w:t xml:space="preserve"> =====================</w:t>
       </w:r>
     </w:p>
     <w:p>

</xml_diff>